<commit_message>
Added in UI Requirements
Gathered UI Requirements from project description
</commit_message>
<xml_diff>
--- a/Javascript_Portfolio(LV)_V1_Amina_Aar.docx
+++ b/Javascript_Portfolio(LV)_V1_Amina_Aar.docx
@@ -32302,8 +32302,15 @@
                   <w:hideMark/>
                 </w:tcPr>
                 <w:p>
+                  <w:pPr>
+                    <w:pStyle w:val="ListParagraph"/>
+                    <w:numPr>
+                      <w:ilvl w:val="0"/>
+                      <w:numId w:val="67"/>
+                    </w:numPr>
+                  </w:pPr>
                   <w:r>
-                    <w:t>1</w:t>
+                    <w:t>Create a JavaScript array</w:t>
                   </w:r>
                 </w:p>
               </w:tc>
@@ -32323,7 +32330,17 @@
                     <w:right w:w="108" w:type="dxa"/>
                   </w:tcMar>
                 </w:tcPr>
-                <w:p/>
+                <w:p>
+                  <w:r>
+                    <w:t>Create a JavaScript array to maintain a</w:t>
+                  </w:r>
+                  <w:r>
+                    <w:t xml:space="preserve"> </w:t>
+                  </w:r>
+                  <w:r>
+                    <w:t>list of movie object defined in part4</w:t>
+                  </w:r>
+                </w:p>
               </w:tc>
             </w:tr>
             <w:tr>
@@ -32345,8 +32362,15 @@
                   <w:hideMark/>
                 </w:tcPr>
                 <w:p>
+                  <w:pPr>
+                    <w:pStyle w:val="ListParagraph"/>
+                    <w:numPr>
+                      <w:ilvl w:val="0"/>
+                      <w:numId w:val="67"/>
+                    </w:numPr>
+                  </w:pPr>
                   <w:r>
-                    <w:t>2</w:t>
+                    <w:t>Build web-based UI</w:t>
                   </w:r>
                 </w:p>
               </w:tc>
@@ -32366,7 +32390,11 @@
                     <w:right w:w="108" w:type="dxa"/>
                   </w:tcMar>
                 </w:tcPr>
-                <w:p/>
+                <w:p>
+                  <w:r>
+                    <w:t>Build a web-based UI to manage the movie list using HTML, CSS and JavaScript</w:t>
+                  </w:r>
+                </w:p>
               </w:tc>
             </w:tr>
             <w:tr>
@@ -32388,8 +32416,15 @@
                   <w:hideMark/>
                 </w:tcPr>
                 <w:p>
+                  <w:pPr>
+                    <w:pStyle w:val="ListParagraph"/>
+                    <w:numPr>
+                      <w:ilvl w:val="0"/>
+                      <w:numId w:val="67"/>
+                    </w:numPr>
+                  </w:pPr>
                   <w:r>
-                    <w:t>3</w:t>
+                    <w:t>Movie List needs to be class</w:t>
                   </w:r>
                 </w:p>
               </w:tc>
@@ -32409,7 +32444,11 @@
                     <w:right w:w="108" w:type="dxa"/>
                   </w:tcMar>
                 </w:tcPr>
-                <w:p/>
+                <w:p>
+                  <w:r>
+                    <w:t>The movie list needs to be created as a class with instance variables and methods</w:t>
+                  </w:r>
+                </w:p>
               </w:tc>
             </w:tr>
             <w:tr>
@@ -32431,8 +32470,24 @@
                   <w:hideMark/>
                 </w:tcPr>
                 <w:p>
+                  <w:pPr>
+                    <w:pStyle w:val="ListParagraph"/>
+                    <w:numPr>
+                      <w:ilvl w:val="0"/>
+                      <w:numId w:val="67"/>
+                    </w:numPr>
+                  </w:pPr>
                   <w:r>
-                    <w:t>4</w:t>
+                    <w:lastRenderedPageBreak/>
+                    <w:t xml:space="preserve">Create a </w:t>
+                  </w:r>
+                  <w:proofErr w:type="spellStart"/>
+                  <w:r>
+                    <w:t>repositroty</w:t>
+                  </w:r>
+                  <w:proofErr w:type="spellEnd"/>
+                  <w:r>
+                    <w:t xml:space="preserve"> for project</w:t>
                   </w:r>
                 </w:p>
               </w:tc>
@@ -32452,7 +32507,28 @@
                     <w:right w:w="108" w:type="dxa"/>
                   </w:tcMar>
                 </w:tcPr>
-                <w:p/>
+                <w:p>
+                  <w:r>
+                    <w:t xml:space="preserve">Create </w:t>
+                  </w:r>
+                  <w:proofErr w:type="gramStart"/>
+                  <w:r>
+                    <w:t>an</w:t>
+                  </w:r>
+                  <w:proofErr w:type="gramEnd"/>
+                  <w:r>
+                    <w:t xml:space="preserve"> maintain a repository for the project, </w:t>
+                  </w:r>
+                  <w:r>
+                    <w:t>need to upload or push your changes after each question</w:t>
+                  </w:r>
+                  <w:r>
+                    <w:t xml:space="preserve"> is completed</w:t>
+                  </w:r>
+                  <w:r>
+                    <w:t>. The repository name is completely up to you, but it must be public.</w:t>
+                  </w:r>
+                </w:p>
               </w:tc>
             </w:tr>
             <w:tr>
@@ -32474,8 +32550,15 @@
                   <w:hideMark/>
                 </w:tcPr>
                 <w:p>
+                  <w:pPr>
+                    <w:pStyle w:val="ListParagraph"/>
+                    <w:numPr>
+                      <w:ilvl w:val="0"/>
+                      <w:numId w:val="67"/>
+                    </w:numPr>
+                  </w:pPr>
                   <w:r>
-                    <w:t>5</w:t>
+                    <w:t>Add movie section</w:t>
                   </w:r>
                 </w:p>
               </w:tc>
@@ -32495,7 +32578,138 @@
                     <w:right w:w="108" w:type="dxa"/>
                   </w:tcMar>
                 </w:tcPr>
-                <w:p/>
+                <w:p>
+                  <w:pPr>
+                    <w:tabs>
+                      <w:tab w:val="left" w:pos="510"/>
+                    </w:tabs>
+                  </w:pPr>
+                  <w:r>
+                    <w:t>this UI section allow user to insert one movie to the array. In this UI, the following elements are required</w:t>
+                  </w:r>
+                </w:p>
+                <w:p>
+                  <w:pPr>
+                    <w:pStyle w:val="ListParagraph"/>
+                    <w:numPr>
+                      <w:ilvl w:val="1"/>
+                      <w:numId w:val="67"/>
+                    </w:numPr>
+                    <w:tabs>
+                      <w:tab w:val="left" w:pos="510"/>
+                    </w:tabs>
+                    <w:rPr>
+                      <w:b/>
+                      <w:bCs/>
+                    </w:rPr>
+                  </w:pPr>
+                  <w:r>
+                    <w:rPr>
+                      <w:b/>
+                      <w:bCs/>
+                    </w:rPr>
+                    <w:t>A Movie ID input</w:t>
+                  </w:r>
+                </w:p>
+                <w:p>
+                  <w:pPr>
+                    <w:pStyle w:val="ListParagraph"/>
+                    <w:numPr>
+                      <w:ilvl w:val="1"/>
+                      <w:numId w:val="67"/>
+                    </w:numPr>
+                    <w:tabs>
+                      <w:tab w:val="left" w:pos="510"/>
+                    </w:tabs>
+                    <w:rPr>
+                      <w:b/>
+                      <w:bCs/>
+                    </w:rPr>
+                  </w:pPr>
+                  <w:r>
+                    <w:rPr>
+                      <w:b/>
+                      <w:bCs/>
+                    </w:rPr>
+                    <w:t>A Title input</w:t>
+                  </w:r>
+                </w:p>
+                <w:p>
+                  <w:pPr>
+                    <w:pStyle w:val="ListParagraph"/>
+                    <w:numPr>
+                      <w:ilvl w:val="1"/>
+                      <w:numId w:val="67"/>
+                    </w:numPr>
+                    <w:tabs>
+                      <w:tab w:val="left" w:pos="510"/>
+                    </w:tabs>
+                    <w:rPr>
+                      <w:b/>
+                      <w:bCs/>
+                    </w:rPr>
+                  </w:pPr>
+                  <w:r>
+                    <w:rPr>
+                      <w:b/>
+                      <w:bCs/>
+                    </w:rPr>
+                    <w:t>A Year input</w:t>
+                  </w:r>
+                </w:p>
+                <w:p>
+                  <w:pPr>
+                    <w:pStyle w:val="ListParagraph"/>
+                    <w:numPr>
+                      <w:ilvl w:val="1"/>
+                      <w:numId w:val="67"/>
+                    </w:numPr>
+                    <w:tabs>
+                      <w:tab w:val="left" w:pos="510"/>
+                    </w:tabs>
+                    <w:rPr>
+                      <w:b/>
+                      <w:bCs/>
+                    </w:rPr>
+                  </w:pPr>
+                  <w:r>
+                    <w:rPr>
+                      <w:b/>
+                      <w:bCs/>
+                      <w:lang w:eastAsia="zh-CN"/>
+                    </w:rPr>
+                    <w:t>A</w:t>
+                  </w:r>
+                  <w:r>
+                    <w:rPr>
+                      <w:b/>
+                      <w:bCs/>
+                    </w:rPr>
+                    <w:t xml:space="preserve"> Rating input</w:t>
+                  </w:r>
+                </w:p>
+                <w:p>
+                  <w:pPr>
+                    <w:pStyle w:val="ListParagraph"/>
+                    <w:numPr>
+                      <w:ilvl w:val="1"/>
+                      <w:numId w:val="67"/>
+                    </w:numPr>
+                    <w:tabs>
+                      <w:tab w:val="left" w:pos="510"/>
+                    </w:tabs>
+                  </w:pPr>
+                  <w:r>
+                    <w:rPr>
+                      <w:b/>
+                      <w:bCs/>
+                    </w:rPr>
+                    <w:t>A Submit button</w:t>
+                  </w:r>
+                  <w:r>
+                    <w:t xml:space="preserve"> – when user click on the Submit button, a movie object will be created using the information get from the input UI above, and this object will be added to the movie JavaScript array</w:t>
+                  </w:r>
+                </w:p>
               </w:tc>
             </w:tr>
             <w:tr>
@@ -32517,8 +32731,15 @@
                   <w:hideMark/>
                 </w:tcPr>
                 <w:p>
+                  <w:pPr>
+                    <w:pStyle w:val="ListParagraph"/>
+                    <w:numPr>
+                      <w:ilvl w:val="0"/>
+                      <w:numId w:val="67"/>
+                    </w:numPr>
+                  </w:pPr>
                   <w:r>
-                    <w:t>……</w:t>
+                    <w:t>Display movie list</w:t>
                   </w:r>
                 </w:p>
               </w:tc>
@@ -32538,9 +32759,547 @@
                     <w:right w:w="108" w:type="dxa"/>
                   </w:tcMar>
                 </w:tcPr>
+                <w:p>
+                  <w:pPr>
+                    <w:tabs>
+                      <w:tab w:val="left" w:pos="510"/>
+                    </w:tabs>
+                  </w:pPr>
+                  <w:r>
+                    <w:t>this UI section allow user to view the current movie list. In this UI, the following elements are required</w:t>
+                  </w:r>
+                </w:p>
+                <w:p>
+                  <w:pPr>
+                    <w:pStyle w:val="ListParagraph"/>
+                    <w:numPr>
+                      <w:ilvl w:val="1"/>
+                      <w:numId w:val="67"/>
+                    </w:numPr>
+                    <w:tabs>
+                      <w:tab w:val="left" w:pos="510"/>
+                    </w:tabs>
+                  </w:pPr>
+                  <w:r>
+                    <w:rPr>
+                      <w:b/>
+                      <w:bCs/>
+                    </w:rPr>
+                    <w:t>A list view</w:t>
+                  </w:r>
+                  <w:r>
+                    <w:t xml:space="preserve"> – this view is used to display information stored in the movie JavaScript array</w:t>
+                  </w:r>
+                </w:p>
+                <w:p>
+                  <w:pPr>
+                    <w:pStyle w:val="ListParagraph"/>
+                    <w:numPr>
+                      <w:ilvl w:val="1"/>
+                      <w:numId w:val="67"/>
+                    </w:numPr>
+                    <w:tabs>
+                      <w:tab w:val="left" w:pos="510"/>
+                    </w:tabs>
+                  </w:pPr>
+                  <w:r>
+                    <w:rPr>
+                      <w:b/>
+                      <w:bCs/>
+                    </w:rPr>
+                    <w:t>A Refresh button</w:t>
+                  </w:r>
+                  <w:r>
+                    <w:t xml:space="preserve"> – when user click on the Refresh button, all data in the list view will be refreshed with the current data stored in JavaScript</w:t>
+                  </w:r>
+                </w:p>
                 <w:p/>
               </w:tc>
             </w:tr>
+            <w:tr>
+              <w:tc>
+                <w:tcPr>
+                  <w:tcW w:w="1870" w:type="dxa"/>
+                  <w:tcBorders>
+                    <w:top w:val="single" w:sz="4" w:space="0" w:color="auto"/>
+                    <w:left w:val="single" w:sz="4" w:space="0" w:color="auto"/>
+                    <w:bottom w:val="single" w:sz="4" w:space="0" w:color="auto"/>
+                    <w:right w:val="single" w:sz="4" w:space="0" w:color="auto"/>
+                  </w:tcBorders>
+                  <w:tcMar>
+                    <w:top w:w="57" w:type="dxa"/>
+                    <w:left w:w="108" w:type="dxa"/>
+                    <w:bottom w:w="57" w:type="dxa"/>
+                    <w:right w:w="108" w:type="dxa"/>
+                  </w:tcMar>
+                </w:tcPr>
+                <w:p>
+                  <w:pPr>
+                    <w:pStyle w:val="ListParagraph"/>
+                    <w:numPr>
+                      <w:ilvl w:val="0"/>
+                      <w:numId w:val="67"/>
+                    </w:numPr>
+                  </w:pPr>
+                  <w:r>
+                    <w:t>Search movie</w:t>
+                  </w:r>
+                </w:p>
+              </w:tc>
+              <w:tc>
+                <w:tcPr>
+                  <w:tcW w:w="8382" w:type="dxa"/>
+                  <w:tcBorders>
+                    <w:top w:val="single" w:sz="4" w:space="0" w:color="auto"/>
+                    <w:left w:val="single" w:sz="4" w:space="0" w:color="auto"/>
+                    <w:bottom w:val="single" w:sz="4" w:space="0" w:color="auto"/>
+                    <w:right w:val="single" w:sz="4" w:space="0" w:color="auto"/>
+                  </w:tcBorders>
+                  <w:tcMar>
+                    <w:top w:w="57" w:type="dxa"/>
+                    <w:left w:w="108" w:type="dxa"/>
+                    <w:bottom w:w="57" w:type="dxa"/>
+                    <w:right w:w="108" w:type="dxa"/>
+                  </w:tcMar>
+                </w:tcPr>
+                <w:p>
+                  <w:pPr>
+                    <w:tabs>
+                      <w:tab w:val="left" w:pos="510"/>
+                    </w:tabs>
+                  </w:pPr>
+                  <w:r>
+                    <w:t>this UI section allow user to search movie information using movie ID, the following element are required</w:t>
+                  </w:r>
+                </w:p>
+                <w:p>
+                  <w:pPr>
+                    <w:pStyle w:val="ListParagraph"/>
+                    <w:numPr>
+                      <w:ilvl w:val="1"/>
+                      <w:numId w:val="67"/>
+                    </w:numPr>
+                    <w:tabs>
+                      <w:tab w:val="left" w:pos="510"/>
+                    </w:tabs>
+                  </w:pPr>
+                  <w:r>
+                    <w:rPr>
+                      <w:b/>
+                      <w:bCs/>
+                    </w:rPr>
+                    <w:t>A movie ID input</w:t>
+                  </w:r>
+                  <w:r>
+                    <w:t xml:space="preserve"> – user can input a movie ID for searching</w:t>
+                  </w:r>
+                </w:p>
+                <w:p>
+                  <w:pPr>
+                    <w:pStyle w:val="ListParagraph"/>
+                    <w:numPr>
+                      <w:ilvl w:val="1"/>
+                      <w:numId w:val="67"/>
+                    </w:numPr>
+                    <w:tabs>
+                      <w:tab w:val="left" w:pos="510"/>
+                    </w:tabs>
+                  </w:pPr>
+                  <w:r>
+                    <w:rPr>
+                      <w:b/>
+                      <w:bCs/>
+                    </w:rPr>
+                    <w:t>A Search button</w:t>
+                  </w:r>
+                  <w:r>
+                    <w:t xml:space="preserve"> – when user click on Search button, the program will search the movie list using the input ID and return result</w:t>
+                  </w:r>
+                </w:p>
+                <w:p>
+                  <w:pPr>
+                    <w:pStyle w:val="ListParagraph"/>
+                    <w:numPr>
+                      <w:ilvl w:val="1"/>
+                      <w:numId w:val="67"/>
+                    </w:numPr>
+                    <w:tabs>
+                      <w:tab w:val="left" w:pos="510"/>
+                    </w:tabs>
+                  </w:pPr>
+                  <w:r>
+                    <w:rPr>
+                      <w:b/>
+                      <w:bCs/>
+                    </w:rPr>
+                    <w:t>A search result view</w:t>
+                  </w:r>
+                  <w:r>
+                    <w:t xml:space="preserve"> – this view is used to display the search result. The movie details will be displayed if found or a “0 result” information will be displayed if not found.</w:t>
+                  </w:r>
+                </w:p>
+                <w:p>
+                  <w:pPr>
+                    <w:pStyle w:val="ListParagraph"/>
+                    <w:numPr>
+                      <w:ilvl w:val="1"/>
+                      <w:numId w:val="67"/>
+                    </w:numPr>
+                    <w:tabs>
+                      <w:tab w:val="left" w:pos="510"/>
+                    </w:tabs>
+                  </w:pPr>
+                  <w:r>
+                    <w:rPr>
+                      <w:b/>
+                      <w:bCs/>
+                    </w:rPr>
+                    <w:t xml:space="preserve">Search by Title </w:t>
+                  </w:r>
+                  <w:r>
+                    <w:t>– when this is used search the movie list for something that contains the search string typed in. The list should update with all names shown in the list.</w:t>
+                  </w:r>
+                </w:p>
+                <w:p>
+                  <w:pPr>
+                    <w:tabs>
+                      <w:tab w:val="left" w:pos="510"/>
+                    </w:tabs>
+                  </w:pPr>
+                </w:p>
+              </w:tc>
+            </w:tr>
+            <w:tr>
+              <w:tc>
+                <w:tcPr>
+                  <w:tcW w:w="1870" w:type="dxa"/>
+                  <w:tcBorders>
+                    <w:top w:val="single" w:sz="4" w:space="0" w:color="auto"/>
+                    <w:left w:val="single" w:sz="4" w:space="0" w:color="auto"/>
+                    <w:bottom w:val="single" w:sz="4" w:space="0" w:color="auto"/>
+                    <w:right w:val="single" w:sz="4" w:space="0" w:color="auto"/>
+                  </w:tcBorders>
+                  <w:tcMar>
+                    <w:top w:w="57" w:type="dxa"/>
+                    <w:left w:w="108" w:type="dxa"/>
+                    <w:bottom w:w="57" w:type="dxa"/>
+                    <w:right w:w="108" w:type="dxa"/>
+                  </w:tcMar>
+                </w:tcPr>
+                <w:p>
+                  <w:pPr>
+                    <w:pStyle w:val="ListParagraph"/>
+                    <w:numPr>
+                      <w:ilvl w:val="0"/>
+                      <w:numId w:val="67"/>
+                    </w:numPr>
+                  </w:pPr>
+                  <w:r>
+                    <w:t>Sort movie</w:t>
+                  </w:r>
+                </w:p>
+              </w:tc>
+              <w:tc>
+                <w:tcPr>
+                  <w:tcW w:w="8382" w:type="dxa"/>
+                  <w:tcBorders>
+                    <w:top w:val="single" w:sz="4" w:space="0" w:color="auto"/>
+                    <w:left w:val="single" w:sz="4" w:space="0" w:color="auto"/>
+                    <w:bottom w:val="single" w:sz="4" w:space="0" w:color="auto"/>
+                    <w:right w:val="single" w:sz="4" w:space="0" w:color="auto"/>
+                  </w:tcBorders>
+                  <w:tcMar>
+                    <w:top w:w="57" w:type="dxa"/>
+                    <w:left w:w="108" w:type="dxa"/>
+                    <w:bottom w:w="57" w:type="dxa"/>
+                    <w:right w:w="108" w:type="dxa"/>
+                  </w:tcMar>
+                </w:tcPr>
+                <w:p>
+                  <w:pPr>
+                    <w:tabs>
+                      <w:tab w:val="left" w:pos="510"/>
+                    </w:tabs>
+                    <w:ind w:left="360"/>
+                  </w:pPr>
+                  <w:r>
+                    <w:t>this UI section allow user to sort the list in both a-z or z-a fashion and render to the screen,</w:t>
+                  </w:r>
+                </w:p>
+                <w:p>
+                  <w:pPr>
+                    <w:pStyle w:val="ListParagraph"/>
+                    <w:numPr>
+                      <w:ilvl w:val="1"/>
+                      <w:numId w:val="67"/>
+                    </w:numPr>
+                    <w:tabs>
+                      <w:tab w:val="left" w:pos="510"/>
+                    </w:tabs>
+                  </w:pPr>
+                  <w:r>
+                    <w:rPr>
+                      <w:b/>
+                      <w:bCs/>
+                    </w:rPr>
+                    <w:t xml:space="preserve">Sort A-Z - </w:t>
+                  </w:r>
+                  <w:r>
+                    <w:t>This button should show the movie list sorted by Title A-Z and displayed to the screen</w:t>
+                  </w:r>
+                </w:p>
+                <w:p>
+                  <w:pPr>
+                    <w:pStyle w:val="ListParagraph"/>
+                    <w:numPr>
+                      <w:ilvl w:val="1"/>
+                      <w:numId w:val="67"/>
+                    </w:numPr>
+                    <w:tabs>
+                      <w:tab w:val="left" w:pos="510"/>
+                    </w:tabs>
+                  </w:pPr>
+                  <w:r>
+                    <w:rPr>
+                      <w:b/>
+                      <w:bCs/>
+                    </w:rPr>
+                    <w:t>Sort Z-A</w:t>
+                  </w:r>
+                  <w:r>
+                    <w:t xml:space="preserve"> – This button should show the movie list sorted by Title Z-A and displayed to the screen.</w:t>
+                  </w:r>
+                </w:p>
+                <w:p>
+                  <w:pPr>
+                    <w:pStyle w:val="ListParagraph"/>
+                    <w:numPr>
+                      <w:ilvl w:val="1"/>
+                      <w:numId w:val="67"/>
+                    </w:numPr>
+                    <w:tabs>
+                      <w:tab w:val="left" w:pos="510"/>
+                    </w:tabs>
+                  </w:pPr>
+                  <w:r>
+                    <w:rPr>
+                      <w:b/>
+                      <w:bCs/>
+                    </w:rPr>
+                    <w:t xml:space="preserve">Best Movies </w:t>
+                  </w:r>
+                  <w:r>
+                    <w:t>- This button should show the movie list so</w:t>
+                  </w:r>
+                  <w:r>
+                    <w:t>rted by Rating Z – A and displayed to the screen.</w:t>
+                  </w:r>
+                </w:p>
+                <w:p>
+                  <w:pPr>
+                    <w:tabs>
+                      <w:tab w:val="left" w:pos="510"/>
+                    </w:tabs>
+                  </w:pPr>
+                </w:p>
+              </w:tc>
+            </w:tr>
+            <w:tr>
+              <w:tc>
+                <w:tcPr>
+                  <w:tcW w:w="1870" w:type="dxa"/>
+                  <w:tcBorders>
+                    <w:top w:val="single" w:sz="4" w:space="0" w:color="auto"/>
+                    <w:left w:val="single" w:sz="4" w:space="0" w:color="auto"/>
+                    <w:bottom w:val="single" w:sz="4" w:space="0" w:color="auto"/>
+                    <w:right w:val="single" w:sz="4" w:space="0" w:color="auto"/>
+                  </w:tcBorders>
+                  <w:tcMar>
+                    <w:top w:w="57" w:type="dxa"/>
+                    <w:left w:w="108" w:type="dxa"/>
+                    <w:bottom w:w="57" w:type="dxa"/>
+                    <w:right w:w="108" w:type="dxa"/>
+                  </w:tcMar>
+                </w:tcPr>
+                <w:p>
+                  <w:pPr>
+                    <w:pStyle w:val="ListParagraph"/>
+                    <w:numPr>
+                      <w:ilvl w:val="0"/>
+                      <w:numId w:val="67"/>
+                    </w:numPr>
+                  </w:pPr>
+                  <w:r>
+                    <w:t>Test UI</w:t>
+                  </w:r>
+                </w:p>
+              </w:tc>
+              <w:tc>
+                <w:tcPr>
+                  <w:tcW w:w="8382" w:type="dxa"/>
+                  <w:tcBorders>
+                    <w:top w:val="single" w:sz="4" w:space="0" w:color="auto"/>
+                    <w:left w:val="single" w:sz="4" w:space="0" w:color="auto"/>
+                    <w:bottom w:val="single" w:sz="4" w:space="0" w:color="auto"/>
+                    <w:right w:val="single" w:sz="4" w:space="0" w:color="auto"/>
+                  </w:tcBorders>
+                  <w:tcMar>
+                    <w:top w:w="57" w:type="dxa"/>
+                    <w:left w:w="108" w:type="dxa"/>
+                    <w:bottom w:w="57" w:type="dxa"/>
+                    <w:right w:w="108" w:type="dxa"/>
+                  </w:tcMar>
+                </w:tcPr>
+                <w:p>
+                  <w:pPr>
+                    <w:tabs>
+                      <w:tab w:val="left" w:pos="510"/>
+                    </w:tabs>
+                  </w:pPr>
+                  <w:r>
+                    <w:t>You need test that your UI shows everything as expected and that it behaves as expected</w:t>
+                  </w:r>
+                </w:p>
+                <w:p>
+                  <w:pPr>
+                    <w:tabs>
+                      <w:tab w:val="left" w:pos="510"/>
+                    </w:tabs>
+                    <w:ind w:left="360"/>
+                  </w:pPr>
+                </w:p>
+              </w:tc>
+            </w:tr>
+            <w:tr>
+              <w:tc>
+                <w:tcPr>
+                  <w:tcW w:w="1870" w:type="dxa"/>
+                  <w:tcBorders>
+                    <w:top w:val="single" w:sz="4" w:space="0" w:color="auto"/>
+                    <w:left w:val="single" w:sz="4" w:space="0" w:color="auto"/>
+                    <w:bottom w:val="single" w:sz="4" w:space="0" w:color="auto"/>
+                    <w:right w:val="single" w:sz="4" w:space="0" w:color="auto"/>
+                  </w:tcBorders>
+                  <w:tcMar>
+                    <w:top w:w="57" w:type="dxa"/>
+                    <w:left w:w="108" w:type="dxa"/>
+                    <w:bottom w:w="57" w:type="dxa"/>
+                    <w:right w:w="108" w:type="dxa"/>
+                  </w:tcMar>
+                </w:tcPr>
+                <w:p>
+                  <w:pPr>
+                    <w:pStyle w:val="ListParagraph"/>
+                    <w:numPr>
+                      <w:ilvl w:val="0"/>
+                      <w:numId w:val="67"/>
+                    </w:numPr>
+                  </w:pPr>
+                  <w:r>
+                    <w:t xml:space="preserve"> Test JavaScript</w:t>
+                  </w:r>
+                </w:p>
+              </w:tc>
+              <w:tc>
+                <w:tcPr>
+                  <w:tcW w:w="8382" w:type="dxa"/>
+                  <w:tcBorders>
+                    <w:top w:val="single" w:sz="4" w:space="0" w:color="auto"/>
+                    <w:left w:val="single" w:sz="4" w:space="0" w:color="auto"/>
+                    <w:bottom w:val="single" w:sz="4" w:space="0" w:color="auto"/>
+                    <w:right w:val="single" w:sz="4" w:space="0" w:color="auto"/>
+                  </w:tcBorders>
+                  <w:tcMar>
+                    <w:top w:w="57" w:type="dxa"/>
+                    <w:left w:w="108" w:type="dxa"/>
+                    <w:bottom w:w="57" w:type="dxa"/>
+                    <w:right w:w="108" w:type="dxa"/>
+                  </w:tcMar>
+                </w:tcPr>
+                <w:p>
+                  <w:pPr>
+                    <w:tabs>
+                      <w:tab w:val="left" w:pos="510"/>
+                    </w:tabs>
+                  </w:pPr>
+                  <w:r>
+                    <w:t>You also need to test that all your JavaScript functions work as expected.</w:t>
+                  </w:r>
+                </w:p>
+                <w:p>
+                  <w:pPr>
+                    <w:tabs>
+                      <w:tab w:val="left" w:pos="510"/>
+                    </w:tabs>
+                  </w:pPr>
+                </w:p>
+              </w:tc>
+            </w:tr>
+            <w:tr>
+              <w:tc>
+                <w:tcPr>
+                  <w:tcW w:w="1870" w:type="dxa"/>
+                  <w:tcBorders>
+                    <w:top w:val="single" w:sz="4" w:space="0" w:color="auto"/>
+                    <w:left w:val="single" w:sz="4" w:space="0" w:color="auto"/>
+                    <w:bottom w:val="single" w:sz="4" w:space="0" w:color="auto"/>
+                    <w:right w:val="single" w:sz="4" w:space="0" w:color="auto"/>
+                  </w:tcBorders>
+                  <w:tcMar>
+                    <w:top w:w="57" w:type="dxa"/>
+                    <w:left w:w="108" w:type="dxa"/>
+                    <w:bottom w:w="57" w:type="dxa"/>
+                    <w:right w:w="108" w:type="dxa"/>
+                  </w:tcMar>
+                </w:tcPr>
+                <w:p>
+                  <w:pPr>
+                    <w:pStyle w:val="ListParagraph"/>
+                    <w:numPr>
+                      <w:ilvl w:val="0"/>
+                      <w:numId w:val="67"/>
+                    </w:numPr>
+                  </w:pPr>
+                  <w:r>
+                    <w:t>Style with CSS</w:t>
+                  </w:r>
+                </w:p>
+              </w:tc>
+              <w:tc>
+                <w:tcPr>
+                  <w:tcW w:w="8382" w:type="dxa"/>
+                  <w:tcBorders>
+                    <w:top w:val="single" w:sz="4" w:space="0" w:color="auto"/>
+                    <w:left w:val="single" w:sz="4" w:space="0" w:color="auto"/>
+                    <w:bottom w:val="single" w:sz="4" w:space="0" w:color="auto"/>
+                    <w:right w:val="single" w:sz="4" w:space="0" w:color="auto"/>
+                  </w:tcBorders>
+                  <w:tcMar>
+                    <w:top w:w="57" w:type="dxa"/>
+                    <w:left w:w="108" w:type="dxa"/>
+                    <w:bottom w:w="57" w:type="dxa"/>
+                    <w:right w:w="108" w:type="dxa"/>
+                  </w:tcMar>
+                </w:tcPr>
+                <w:p>
+                  <w:pPr>
+                    <w:tabs>
+                      <w:tab w:val="left" w:pos="510"/>
+                    </w:tabs>
+                  </w:pPr>
+                  <w:r>
+                    <w:t>For the UI defined above you need to style the layout with CSS for better user experience. Pick a theme (colours) to use and stick with it through the page(s).</w:t>
+                  </w:r>
+                </w:p>
+                <w:p>
+                  <w:pPr>
+                    <w:tabs>
+                      <w:tab w:val="left" w:pos="510"/>
+                    </w:tabs>
+                  </w:pPr>
+                </w:p>
+              </w:tc>
+            </w:tr>
           </w:tbl>
           <w:p>
             <w:pPr>
@@ -32560,6 +33319,7 @@
           </w:tcPr>
           <w:p>
             <w:r>
+              <w:lastRenderedPageBreak/>
               <w:t>Branch name</w:t>
             </w:r>
           </w:p>
@@ -32616,7 +33376,6 @@
                 <w:b/>
                 <w:bCs/>
               </w:rPr>
-              <w:lastRenderedPageBreak/>
               <w:t>Checklist and sign off</w:t>
             </w:r>
           </w:p>
@@ -32653,7 +33412,11 @@
               <w:br/>
             </w:r>
             <w:r>
-              <w:t>The following tasks are to be completed in relation to the brief for this project. Each of the skills must be observed on at least one occasion.</w:t>
+              <w:t xml:space="preserve">The following tasks are to be completed in relation to the brief for </w:t>
+            </w:r>
+            <w:r>
+              <w:lastRenderedPageBreak/>
+              <w:t>this project. Each of the skills must be observed on at least one occasion.</w:t>
             </w:r>
           </w:p>
         </w:tc>
@@ -32674,6 +33437,7 @@
                 <w:b/>
                 <w:bCs/>
               </w:rPr>
+              <w:lastRenderedPageBreak/>
               <w:t>Date 1</w:t>
             </w:r>
           </w:p>
@@ -33947,7 +34711,6 @@
               <w:spacing w:before="120" w:after="120"/>
             </w:pPr>
             <w:r>
-              <w:lastRenderedPageBreak/>
               <w:t>&lt;</w:t>
             </w:r>
             <w:r>
@@ -34038,6 +34801,7 @@
                 <w:b/>
                 <w:bCs/>
               </w:rPr>
+              <w:lastRenderedPageBreak/>
               <w:t>Q</w:t>
             </w:r>
             <w:r>
@@ -34936,11 +35700,7 @@
                 </w:tcPr>
                 <w:p>
                   <w:r>
-                    <w:t xml:space="preserve">User input movie id, title, rating and year in the web form, and then click the </w:t>
-                  </w:r>
-                  <w:r>
-                    <w:lastRenderedPageBreak/>
-                    <w:t>submit button to add the movie.</w:t>
+                    <w:t>User input movie id, title, rating and year in the web form, and then click the submit button to add the movie.</w:t>
                   </w:r>
                 </w:p>
               </w:tc>
@@ -35098,6 +35858,7 @@
                 </w:tcPr>
                 <w:p>
                   <w:r>
+                    <w:lastRenderedPageBreak/>
                     <w:t>Search by ID</w:t>
                   </w:r>
                 </w:p>
@@ -35930,7 +36691,6 @@
                 <w:b/>
                 <w:bCs/>
               </w:rPr>
-              <w:lastRenderedPageBreak/>
               <w:t>Q</w:t>
             </w:r>
             <w:r>
@@ -36068,6 +36828,7 @@
               <w:rPr>
                 <w:b/>
               </w:rPr>
+              <w:lastRenderedPageBreak/>
               <w:t>Skills to be observed during this task to the required standard.</w:t>
             </w:r>
             <w:r>
@@ -43758,6 +44519,95 @@
     </w:lvl>
   </w:abstractNum>
   <w:abstractNum w:abstractNumId="48" w15:restartNumberingAfterBreak="0">
+    <w:nsid w:val="67237C37"/>
+    <w:multiLevelType w:val="hybridMultilevel"/>
+    <w:tmpl w:val="ECA04322"/>
+    <w:lvl w:ilvl="0" w:tplc="82B4BE80">
+      <w:start w:val="1"/>
+      <w:numFmt w:val="decimal"/>
+      <w:lvlText w:val="%1-"/>
+      <w:lvlJc w:val="left"/>
+      <w:pPr>
+        <w:ind w:left="720" w:hanging="360"/>
+      </w:pPr>
+      <w:rPr>
+        <w:rFonts w:hint="default"/>
+      </w:rPr>
+    </w:lvl>
+    <w:lvl w:ilvl="1" w:tplc="0C090019">
+      <w:start w:val="1"/>
+      <w:numFmt w:val="lowerLetter"/>
+      <w:lvlText w:val="%2."/>
+      <w:lvlJc w:val="left"/>
+      <w:pPr>
+        <w:ind w:left="1440" w:hanging="360"/>
+      </w:pPr>
+    </w:lvl>
+    <w:lvl w:ilvl="2" w:tplc="0C09001B" w:tentative="1">
+      <w:start w:val="1"/>
+      <w:numFmt w:val="lowerRoman"/>
+      <w:lvlText w:val="%3."/>
+      <w:lvlJc w:val="right"/>
+      <w:pPr>
+        <w:ind w:left="2160" w:hanging="180"/>
+      </w:pPr>
+    </w:lvl>
+    <w:lvl w:ilvl="3" w:tplc="0C09000F" w:tentative="1">
+      <w:start w:val="1"/>
+      <w:numFmt w:val="decimal"/>
+      <w:lvlText w:val="%4."/>
+      <w:lvlJc w:val="left"/>
+      <w:pPr>
+        <w:ind w:left="2880" w:hanging="360"/>
+      </w:pPr>
+    </w:lvl>
+    <w:lvl w:ilvl="4" w:tplc="0C090019" w:tentative="1">
+      <w:start w:val="1"/>
+      <w:numFmt w:val="lowerLetter"/>
+      <w:lvlText w:val="%5."/>
+      <w:lvlJc w:val="left"/>
+      <w:pPr>
+        <w:ind w:left="3600" w:hanging="360"/>
+      </w:pPr>
+    </w:lvl>
+    <w:lvl w:ilvl="5" w:tplc="0C09001B" w:tentative="1">
+      <w:start w:val="1"/>
+      <w:numFmt w:val="lowerRoman"/>
+      <w:lvlText w:val="%6."/>
+      <w:lvlJc w:val="right"/>
+      <w:pPr>
+        <w:ind w:left="4320" w:hanging="180"/>
+      </w:pPr>
+    </w:lvl>
+    <w:lvl w:ilvl="6" w:tplc="0C09000F" w:tentative="1">
+      <w:start w:val="1"/>
+      <w:numFmt w:val="decimal"/>
+      <w:lvlText w:val="%7."/>
+      <w:lvlJc w:val="left"/>
+      <w:pPr>
+        <w:ind w:left="5040" w:hanging="360"/>
+      </w:pPr>
+    </w:lvl>
+    <w:lvl w:ilvl="7" w:tplc="0C090019" w:tentative="1">
+      <w:start w:val="1"/>
+      <w:numFmt w:val="lowerLetter"/>
+      <w:lvlText w:val="%8."/>
+      <w:lvlJc w:val="left"/>
+      <w:pPr>
+        <w:ind w:left="5760" w:hanging="360"/>
+      </w:pPr>
+    </w:lvl>
+    <w:lvl w:ilvl="8" w:tplc="0C09001B" w:tentative="1">
+      <w:start w:val="1"/>
+      <w:numFmt w:val="lowerRoman"/>
+      <w:lvlText w:val="%9."/>
+      <w:lvlJc w:val="right"/>
+      <w:pPr>
+        <w:ind w:left="6480" w:hanging="180"/>
+      </w:pPr>
+    </w:lvl>
+  </w:abstractNum>
+  <w:abstractNum w:abstractNumId="49" w15:restartNumberingAfterBreak="0">
     <w:nsid w:val="6C136FC9"/>
     <w:multiLevelType w:val="hybridMultilevel"/>
     <w:tmpl w:val="8A9609CA"/>
@@ -43870,7 +44720,7 @@
       </w:rPr>
     </w:lvl>
   </w:abstractNum>
-  <w:abstractNum w:abstractNumId="49" w15:restartNumberingAfterBreak="0">
+  <w:abstractNum w:abstractNumId="50" w15:restartNumberingAfterBreak="0">
     <w:nsid w:val="6ED077D8"/>
     <w:multiLevelType w:val="hybridMultilevel"/>
     <w:tmpl w:val="97BA59CC"/>
@@ -43956,7 +44806,7 @@
       </w:pPr>
     </w:lvl>
   </w:abstractNum>
-  <w:abstractNum w:abstractNumId="50" w15:restartNumberingAfterBreak="0">
+  <w:abstractNum w:abstractNumId="51" w15:restartNumberingAfterBreak="0">
     <w:nsid w:val="750D332F"/>
     <w:multiLevelType w:val="multilevel"/>
     <w:tmpl w:val="0809001D"/>
@@ -44043,7 +44893,7 @@
       </w:pPr>
     </w:lvl>
   </w:abstractNum>
-  <w:abstractNum w:abstractNumId="51" w15:restartNumberingAfterBreak="0">
+  <w:abstractNum w:abstractNumId="52" w15:restartNumberingAfterBreak="0">
     <w:nsid w:val="751333D2"/>
     <w:multiLevelType w:val="hybridMultilevel"/>
     <w:tmpl w:val="73E2167C"/>
@@ -44129,7 +44979,7 @@
       </w:pPr>
     </w:lvl>
   </w:abstractNum>
-  <w:abstractNum w:abstractNumId="52" w15:restartNumberingAfterBreak="0">
+  <w:abstractNum w:abstractNumId="53" w15:restartNumberingAfterBreak="0">
     <w:nsid w:val="79BC6F75"/>
     <w:multiLevelType w:val="hybridMultilevel"/>
     <w:tmpl w:val="5F6C47C8"/>
@@ -44242,7 +45092,7 @@
       </w:rPr>
     </w:lvl>
   </w:abstractNum>
-  <w:abstractNum w:abstractNumId="53" w15:restartNumberingAfterBreak="0">
+  <w:abstractNum w:abstractNumId="54" w15:restartNumberingAfterBreak="0">
     <w:nsid w:val="7C70271A"/>
     <w:multiLevelType w:val="hybridMultilevel"/>
     <w:tmpl w:val="9FCA86E4"/>
@@ -44503,7 +45353,7 @@
     <w:abstractNumId w:val="1"/>
   </w:num>
   <w:num w:numId="28" w16cid:durableId="1116145369">
-    <w:abstractNumId w:val="50"/>
+    <w:abstractNumId w:val="51"/>
   </w:num>
   <w:num w:numId="29" w16cid:durableId="1879930969">
     <w:abstractNumId w:val="10"/>
@@ -44524,7 +45374,7 @@
     <w:abstractNumId w:val="38"/>
   </w:num>
   <w:num w:numId="34" w16cid:durableId="1961959902">
-    <w:abstractNumId w:val="52"/>
+    <w:abstractNumId w:val="53"/>
   </w:num>
   <w:num w:numId="35" w16cid:durableId="1468468917">
     <w:abstractNumId w:val="20"/>
@@ -44624,7 +45474,7 @@
     </w:lvlOverride>
   </w:num>
   <w:num w:numId="47" w16cid:durableId="1845775662">
-    <w:abstractNumId w:val="51"/>
+    <w:abstractNumId w:val="52"/>
     <w:lvlOverride w:ilvl="0">
       <w:startOverride w:val="1"/>
     </w:lvlOverride>
@@ -44751,7 +45601,7 @@
     </w:lvlOverride>
   </w:num>
   <w:num w:numId="54" w16cid:durableId="626551281">
-    <w:abstractNumId w:val="49"/>
+    <w:abstractNumId w:val="50"/>
     <w:lvlOverride w:ilvl="0">
       <w:startOverride w:val="1"/>
     </w:lvlOverride>
@@ -44807,7 +45657,7 @@
     </w:lvlOverride>
   </w:num>
   <w:num w:numId="56" w16cid:durableId="1904680046">
-    <w:abstractNumId w:val="53"/>
+    <w:abstractNumId w:val="54"/>
   </w:num>
   <w:num w:numId="57" w16cid:durableId="373190212">
     <w:abstractNumId w:val="14"/>
@@ -44891,6 +45741,9 @@
     <w:abstractNumId w:val="44"/>
   </w:num>
   <w:num w:numId="66" w16cid:durableId="579098612">
+    <w:abstractNumId w:val="49"/>
+  </w:num>
+  <w:num w:numId="67" w16cid:durableId="1351488838">
     <w:abstractNumId w:val="48"/>
   </w:num>
   <w:numIdMacAtCleanup w:val="19"/>
@@ -47568,10 +48421,12 @@
     <w:rsidRoot w:val="003F4644"/>
     <w:rsid w:val="00041EC6"/>
     <w:rsid w:val="000649D3"/>
+    <w:rsid w:val="000774B0"/>
     <w:rsid w:val="000B7F08"/>
     <w:rsid w:val="002400ED"/>
     <w:rsid w:val="003F1D32"/>
     <w:rsid w:val="003F4644"/>
+    <w:rsid w:val="00467633"/>
     <w:rsid w:val="007D7E58"/>
     <w:rsid w:val="00821C03"/>
     <w:rsid w:val="00A77CE4"/>
@@ -47584,7 +48439,6 @@
     <w:rsid w:val="00E2212B"/>
     <w:rsid w:val="00E43429"/>
     <w:rsid w:val="00E85320"/>
-    <w:rsid w:val="00E85483"/>
     <w:rsid w:val="00F32497"/>
   </w:rsids>
   <m:mathPr>

</xml_diff>

<commit_message>
Added in Q5.3 AND Q5.4
Listed in URL for HTML guidleines and described the HTML guideline.
Listed in software applications that are used to create prototype UI( wireframe and prototype)
listed tool i used to create prototype ui
</commit_message>
<xml_diff>
--- a/Javascript_Portfolio(LV)_V1_Amina_Aar.docx
+++ b/Javascript_Portfolio(LV)_V1_Amina_Aar.docx
@@ -33329,7 +33329,11 @@
             <w:tcW w:w="3260" w:type="dxa"/>
             <w:gridSpan w:val="3"/>
           </w:tcPr>
-          <w:p/>
+          <w:p>
+            <w:r>
+              <w:t>main</w:t>
+            </w:r>
+          </w:p>
         </w:tc>
         <w:tc>
           <w:tcPr>
@@ -33347,7 +33351,11 @@
             <w:tcW w:w="3828" w:type="dxa"/>
             <w:gridSpan w:val="6"/>
           </w:tcPr>
-          <w:p/>
+          <w:p>
+            <w:r>
+              <w:t>cdb066f</w:t>
+            </w:r>
+          </w:p>
         </w:tc>
       </w:tr>
       <w:tr>
@@ -34270,14 +34278,14 @@
             <w:pPr>
               <w:spacing w:before="120" w:after="120"/>
             </w:pPr>
-            <w:r>
-              <w:t>https://www.w3schools.com/htmL/html5_syntax.asp</w:t>
-            </w:r>
-          </w:p>
-          <w:p>
-            <w:pPr>
-              <w:spacing w:before="120" w:after="120"/>
-            </w:pPr>
+            <w:hyperlink r:id="rId115" w:history="1">
+              <w:r>
+                <w:rPr>
+                  <w:rStyle w:val="Hyperlink"/>
+                </w:rPr>
+                <w:t>https://www.w3schools.com/htmL/html5_syntax.asp</w:t>
+              </w:r>
+            </w:hyperlink>
           </w:p>
           <w:p>
             <w:pPr>
@@ -34363,7 +34371,11 @@
             <w:tcW w:w="3260" w:type="dxa"/>
             <w:gridSpan w:val="3"/>
           </w:tcPr>
-          <w:p/>
+          <w:p>
+            <w:r>
+              <w:t>Part5-Questions</w:t>
+            </w:r>
+          </w:p>
         </w:tc>
         <w:tc>
           <w:tcPr>
@@ -34473,13 +34485,53 @@
             <w:pPr>
               <w:spacing w:before="120" w:after="120"/>
             </w:pPr>
+            <w:r>
+              <w:t>Figma</w:t>
+            </w:r>
           </w:p>
           <w:p>
             <w:pPr>
               <w:spacing w:before="120" w:after="120"/>
             </w:pPr>
             <w:r>
+              <w:t>Adobe XD</w:t>
+            </w:r>
+          </w:p>
+          <w:p>
+            <w:pPr>
+              <w:spacing w:before="120" w:after="120"/>
+            </w:pPr>
+            <w:r>
+              <w:t>Sketch</w:t>
+            </w:r>
+          </w:p>
+          <w:p>
+            <w:pPr>
+              <w:spacing w:before="120" w:after="120"/>
+            </w:pPr>
+            <w:r>
+              <w:t>Miro</w:t>
+            </w:r>
+          </w:p>
+          <w:p>
+            <w:pPr>
+              <w:spacing w:before="120" w:after="120"/>
+            </w:pPr>
+          </w:p>
+          <w:p>
+            <w:pPr>
+              <w:spacing w:before="120" w:after="120"/>
+            </w:pPr>
+            <w:r>
               <w:t>&lt;List which tool you are using &gt;</w:t>
+            </w:r>
+          </w:p>
+          <w:p>
+            <w:pPr>
+              <w:spacing w:before="120" w:after="120"/>
+            </w:pPr>
+            <w:r>
+              <w:t>Figma</w:t>
             </w:r>
           </w:p>
           <w:p>
@@ -34505,7 +34557,11 @@
             <w:tcW w:w="3260" w:type="dxa"/>
             <w:gridSpan w:val="3"/>
           </w:tcPr>
-          <w:p/>
+          <w:p>
+            <w:r>
+              <w:t>Part5-Questions</w:t>
+            </w:r>
+          </w:p>
         </w:tc>
         <w:tc>
           <w:tcPr>
@@ -34711,6 +34767,7 @@
               <w:spacing w:before="120" w:after="120"/>
             </w:pPr>
             <w:r>
+              <w:lastRenderedPageBreak/>
               <w:t>&lt;</w:t>
             </w:r>
             <w:r>
@@ -34801,7 +34858,6 @@
                 <w:b/>
                 <w:bCs/>
               </w:rPr>
-              <w:lastRenderedPageBreak/>
               <w:t>Q</w:t>
             </w:r>
             <w:r>
@@ -35700,7 +35756,11 @@
                 </w:tcPr>
                 <w:p>
                   <w:r>
-                    <w:t>User input movie id, title, rating and year in the web form, and then click the submit button to add the movie.</w:t>
+                    <w:t xml:space="preserve">User input movie id, title, rating and year in the web form, and then click the </w:t>
+                  </w:r>
+                  <w:r>
+                    <w:lastRenderedPageBreak/>
+                    <w:t>submit button to add the movie.</w:t>
                   </w:r>
                 </w:p>
               </w:tc>
@@ -35858,7 +35918,6 @@
                 </w:tcPr>
                 <w:p>
                   <w:r>
-                    <w:lastRenderedPageBreak/>
                     <w:t>Search by ID</w:t>
                   </w:r>
                 </w:p>
@@ -36691,6 +36750,7 @@
                 <w:b/>
                 <w:bCs/>
               </w:rPr>
+              <w:lastRenderedPageBreak/>
               <w:t>Q</w:t>
             </w:r>
             <w:r>
@@ -36828,7 +36888,6 @@
               <w:rPr>
                 <w:b/>
               </w:rPr>
-              <w:lastRenderedPageBreak/>
               <w:t>Skills to be observed during this task to the required standard.</w:t>
             </w:r>
             <w:r>
@@ -37621,7 +37680,7 @@
             <w:r>
               <w:t xml:space="preserve">You are required to contribute to a project and work in a team collaboration environment using GitHub. The project is a website. And the URL of the website is </w:t>
             </w:r>
-            <w:hyperlink r:id="rId115" w:history="1">
+            <w:hyperlink r:id="rId116" w:history="1">
               <w:r>
                 <w:rPr>
                   <w:rStyle w:val="Hyperlink"/>
@@ -37720,7 +37779,7 @@
                           </pic:cNvPicPr>
                         </pic:nvPicPr>
                         <pic:blipFill>
-                          <a:blip r:embed="rId116"/>
+                          <a:blip r:embed="rId117"/>
                           <a:stretch>
                             <a:fillRect/>
                           </a:stretch>
@@ -37860,348 +37919,6 @@
             <w:r>
               <w:t xml:space="preserve">Step 1. Visit </w:t>
             </w:r>
-            <w:hyperlink r:id="rId117" w:history="1">
-              <w:r>
-                <w:rPr>
-                  <w:rStyle w:val="Hyperlink"/>
-                </w:rPr>
-                <w:t>https://github.com/Amberside/the-programming-team-202510</w:t>
-              </w:r>
-            </w:hyperlink>
-          </w:p>
-          <w:p>
-            <w:r>
-              <w:t>Step 2. Click on Amberle’s name (the first grid) to view Amberle’s page (page can be viewed)</w:t>
-            </w:r>
-          </w:p>
-          <w:p>
-            <w:r>
-              <w:t>Step 3. Find your name, click on your name to check your page (page not found)</w:t>
-            </w:r>
-          </w:p>
-          <w:p>
-            <w:r>
-              <w:t>Step 4. Provide your GitHub username to your teacher to be added to the repository</w:t>
-            </w:r>
-          </w:p>
-          <w:p>
-            <w:r>
-              <w:t>Step 5. After your teacher invited you to the repository, accept the invitation in your email.</w:t>
-            </w:r>
-          </w:p>
-          <w:p>
-            <w:r>
-              <w:t>Step 6. Clone the repository to your local environment</w:t>
-            </w:r>
-          </w:p>
-          <w:p>
-            <w:r>
-              <w:t>Step 7. Create a new branch</w:t>
-            </w:r>
-          </w:p>
-          <w:p>
-            <w:r>
-              <w:t xml:space="preserve">Step 8. In folder “team”, create a sub-folder and name it </w:t>
-            </w:r>
-            <w:proofErr w:type="gramStart"/>
-            <w:r>
-              <w:t>using</w:t>
-            </w:r>
-            <w:proofErr w:type="gramEnd"/>
-            <w:r>
-              <w:t xml:space="preserve"> your</w:t>
-            </w:r>
-            <w:r>
-              <w:t xml:space="preserve"> first name</w:t>
-            </w:r>
-          </w:p>
-          <w:p>
-            <w:r>
-              <w:t>Step 9. In the sub-folder created above, create a file named “index.html”.</w:t>
-            </w:r>
-          </w:p>
-          <w:p>
-            <w:r>
-              <w:t>Step 10. Develop the content</w:t>
-            </w:r>
-          </w:p>
-          <w:p>
-            <w:r>
-              <w:t>Step 11. Test the result – Your page shall be displayed after clicking your name from the home page</w:t>
-            </w:r>
-          </w:p>
-          <w:p>
-            <w:r>
-              <w:t>Step 12. You may ask your teacher to confirm the test result before committing the codes</w:t>
-            </w:r>
-          </w:p>
-          <w:p>
-            <w:r>
-              <w:t>Step 13. Commit the codes</w:t>
-            </w:r>
-          </w:p>
-          <w:p>
-            <w:r>
-              <w:t>Step 14. Push/publish the commit to the server</w:t>
-            </w:r>
-          </w:p>
-          <w:p>
-            <w:r>
-              <w:t>Step 15. In GitHub website, create a pull request then notify your teacher to review the codes</w:t>
-            </w:r>
-          </w:p>
-          <w:p>
-            <w:r>
-              <w:t>Step 16</w:t>
-            </w:r>
-            <w:r>
-              <w:t xml:space="preserve"> R</w:t>
-            </w:r>
-            <w:r>
-              <w:t>espond to feedback</w:t>
-            </w:r>
-            <w:r>
-              <w:t>.</w:t>
-            </w:r>
-          </w:p>
-          <w:p>
-            <w:r>
-              <w:lastRenderedPageBreak/>
-              <w:t xml:space="preserve">Step 17. If your code is approved, your teacher will merge the code. Then you could view the website again to confirm </w:t>
-            </w:r>
-            <w:proofErr w:type="gramStart"/>
-            <w:r>
-              <w:t>the final result</w:t>
-            </w:r>
-            <w:proofErr w:type="gramEnd"/>
-            <w:r>
-              <w:t>.</w:t>
-            </w:r>
-          </w:p>
-          <w:p>
-            <w:r>
-              <w:t>Step 18. Update the JavaScript file</w:t>
-            </w:r>
-          </w:p>
-          <w:p>
-            <w:r>
-              <w:t>Step 19. Obtain final sign-off from a supervisor</w:t>
-            </w:r>
-          </w:p>
-          <w:p/>
-          <w:p>
-            <w:pPr>
-              <w:rPr>
-                <w:b/>
-                <w:bCs/>
-              </w:rPr>
-            </w:pPr>
-            <w:r>
-              <w:rPr>
-                <w:b/>
-                <w:bCs/>
-              </w:rPr>
-              <w:t xml:space="preserve">5, Upload your pages and this document to </w:t>
-            </w:r>
-            <w:proofErr w:type="spellStart"/>
-            <w:r>
-              <w:rPr>
-                <w:b/>
-                <w:bCs/>
-              </w:rPr>
-              <w:t>Brightpspace</w:t>
-            </w:r>
-            <w:proofErr w:type="spellEnd"/>
-          </w:p>
-          <w:p/>
-        </w:tc>
-      </w:tr>
-      <w:tr>
-        <w:tc>
-          <w:tcPr>
-            <w:tcW w:w="10486" w:type="dxa"/>
-            <w:gridSpan w:val="9"/>
-            <w:shd w:val="clear" w:color="auto" w:fill="000000" w:themeFill="text1"/>
-          </w:tcPr>
-          <w:p>
-            <w:pPr>
-              <w:spacing w:before="120" w:after="120"/>
-            </w:pPr>
-            <w:r>
-              <w:rPr>
-                <w:b/>
-                <w:bCs/>
-              </w:rPr>
-              <w:lastRenderedPageBreak/>
-              <w:t>Q</w:t>
-            </w:r>
-            <w:r>
-              <w:rPr>
-                <w:b/>
-                <w:bCs/>
-              </w:rPr>
-              <w:t>6</w:t>
-            </w:r>
-            <w:r>
-              <w:rPr>
-                <w:b/>
-                <w:bCs/>
-              </w:rPr>
-              <w:t>.</w:t>
-            </w:r>
-            <w:r>
-              <w:rPr>
-                <w:b/>
-                <w:bCs/>
-              </w:rPr>
-              <w:t xml:space="preserve">1 </w:t>
-            </w:r>
-            <w:r>
-              <w:rPr>
-                <w:b/>
-                <w:bCs/>
-              </w:rPr>
-              <w:t>GitHub Details and config</w:t>
-            </w:r>
-          </w:p>
-        </w:tc>
-      </w:tr>
-      <w:tr>
-        <w:tc>
-          <w:tcPr>
-            <w:tcW w:w="10486" w:type="dxa"/>
-            <w:gridSpan w:val="9"/>
-          </w:tcPr>
-          <w:p>
-            <w:r>
-              <w:t>&lt;Record your GitHub username&gt;</w:t>
-            </w:r>
-            <w:r>
-              <w:t xml:space="preserve"> </w:t>
-            </w:r>
-          </w:p>
-          <w:p>
-            <w:proofErr w:type="spellStart"/>
-            <w:r>
-              <w:t>AminaNasra</w:t>
-            </w:r>
-            <w:proofErr w:type="spellEnd"/>
-          </w:p>
-          <w:p/>
-          <w:p>
-            <w:r>
-              <w:t>&lt;record any difficulties with using GitHub&gt;</w:t>
-            </w:r>
-          </w:p>
-          <w:p>
-            <w:r>
-              <w:t xml:space="preserve">Initially the repository would not clone when I inserted the </w:t>
-            </w:r>
-            <w:proofErr w:type="spellStart"/>
-            <w:r>
-              <w:t>url</w:t>
-            </w:r>
-            <w:proofErr w:type="spellEnd"/>
-            <w:r>
-              <w:t xml:space="preserve">. </w:t>
-            </w:r>
-            <w:proofErr w:type="gramStart"/>
-            <w:r>
-              <w:t>However</w:t>
-            </w:r>
-            <w:proofErr w:type="gramEnd"/>
-            <w:r>
-              <w:t xml:space="preserve"> it worked when I cloned it from </w:t>
-            </w:r>
-            <w:proofErr w:type="spellStart"/>
-            <w:r>
-              <w:t>github</w:t>
-            </w:r>
-            <w:proofErr w:type="spellEnd"/>
-            <w:r>
-              <w:t xml:space="preserve"> remote server.</w:t>
-            </w:r>
-          </w:p>
-          <w:p/>
-          <w:p>
-            <w:r>
-              <w:t>&lt;Let the teacher know if there are any disruptions while you are doing this part&gt;</w:t>
-            </w:r>
-          </w:p>
-          <w:p>
-            <w:r>
-              <w:t>Had issues sending merge request, teacher helped fix the issue by telling me to create a branch.</w:t>
-            </w:r>
-          </w:p>
-          <w:p/>
-        </w:tc>
-      </w:tr>
-      <w:tr>
-        <w:tc>
-          <w:tcPr>
-            <w:tcW w:w="10486" w:type="dxa"/>
-            <w:gridSpan w:val="9"/>
-            <w:shd w:val="clear" w:color="auto" w:fill="000000" w:themeFill="text1"/>
-          </w:tcPr>
-          <w:p>
-            <w:pPr>
-              <w:spacing w:before="120" w:after="120"/>
-            </w:pPr>
-            <w:r>
-              <w:rPr>
-                <w:b/>
-                <w:bCs/>
-              </w:rPr>
-              <w:t>Q</w:t>
-            </w:r>
-            <w:r>
-              <w:rPr>
-                <w:b/>
-                <w:bCs/>
-              </w:rPr>
-              <w:t>6</w:t>
-            </w:r>
-            <w:r>
-              <w:rPr>
-                <w:b/>
-                <w:bCs/>
-              </w:rPr>
-              <w:t>.</w:t>
-            </w:r>
-            <w:r>
-              <w:rPr>
-                <w:b/>
-                <w:bCs/>
-              </w:rPr>
-              <w:t>2</w:t>
-            </w:r>
-            <w:r>
-              <w:rPr>
-                <w:b/>
-                <w:bCs/>
-              </w:rPr>
-              <w:t xml:space="preserve"> </w:t>
-            </w:r>
-            <w:r>
-              <w:rPr>
-                <w:b/>
-                <w:bCs/>
-              </w:rPr>
-              <w:t>Create your team page</w:t>
-            </w:r>
-          </w:p>
-        </w:tc>
-      </w:tr>
-      <w:tr>
-        <w:tc>
-          <w:tcPr>
-            <w:tcW w:w="10486" w:type="dxa"/>
-            <w:gridSpan w:val="9"/>
-          </w:tcPr>
-          <w:p>
-            <w:r>
-              <w:t xml:space="preserve">Clone </w:t>
-            </w:r>
             <w:hyperlink r:id="rId118" w:history="1">
               <w:r>
                 <w:rPr>
@@ -38210,35 +37927,150 @@
                 <w:t>https://github.com/Amberside/the-programming-team-202510</w:t>
               </w:r>
             </w:hyperlink>
-            <w:r>
-              <w:t xml:space="preserve"> </w:t>
-            </w:r>
-          </w:p>
-          <w:p>
-            <w:r>
-              <w:t>&lt;insert a screenshot of GitHub desktop showing the cloned repository&gt;</w:t>
+          </w:p>
+          <w:p>
+            <w:r>
+              <w:t>Step 2. Click on Amberle’s name (the first grid) to view Amberle’s page (page can be viewed)</w:t>
+            </w:r>
+          </w:p>
+          <w:p>
+            <w:r>
+              <w:t>Step 3. Find your name, click on your name to check your page (page not found)</w:t>
+            </w:r>
+          </w:p>
+          <w:p>
+            <w:r>
+              <w:t>Step 4. Provide your GitHub username to your teacher to be added to the repository</w:t>
+            </w:r>
+          </w:p>
+          <w:p>
+            <w:r>
+              <w:t>Step 5. After your teacher invited you to the repository, accept the invitation in your email.</w:t>
+            </w:r>
+          </w:p>
+          <w:p>
+            <w:r>
+              <w:t>Step 6. Clone the repository to your local environment</w:t>
+            </w:r>
+          </w:p>
+          <w:p>
+            <w:r>
+              <w:t>Step 7. Create a new branch</w:t>
+            </w:r>
+          </w:p>
+          <w:p>
+            <w:r>
+              <w:t xml:space="preserve">Step 8. In folder “team”, create a sub-folder and name it </w:t>
+            </w:r>
+            <w:proofErr w:type="gramStart"/>
+            <w:r>
+              <w:t>using</w:t>
+            </w:r>
+            <w:proofErr w:type="gramEnd"/>
+            <w:r>
+              <w:t xml:space="preserve"> your</w:t>
+            </w:r>
+            <w:r>
+              <w:t xml:space="preserve"> first name</w:t>
+            </w:r>
+          </w:p>
+          <w:p>
+            <w:r>
+              <w:t>Step 9. In the sub-folder created above, create a file named “index.html”.</w:t>
+            </w:r>
+          </w:p>
+          <w:p>
+            <w:r>
+              <w:t>Step 10. Develop the content</w:t>
+            </w:r>
+          </w:p>
+          <w:p>
+            <w:r>
+              <w:t>Step 11. Test the result – Your page shall be displayed after clicking your name from the home page</w:t>
+            </w:r>
+          </w:p>
+          <w:p>
+            <w:r>
+              <w:t>Step 12. You may ask your teacher to confirm the test result before committing the codes</w:t>
+            </w:r>
+          </w:p>
+          <w:p>
+            <w:r>
+              <w:t>Step 13. Commit the codes</w:t>
+            </w:r>
+          </w:p>
+          <w:p>
+            <w:r>
+              <w:t>Step 14. Push/publish the commit to the server</w:t>
+            </w:r>
+          </w:p>
+          <w:p>
+            <w:r>
+              <w:t>Step 15. In GitHub website, create a pull request then notify your teacher to review the codes</w:t>
+            </w:r>
+          </w:p>
+          <w:p>
+            <w:r>
+              <w:t>Step 16</w:t>
+            </w:r>
+            <w:r>
+              <w:t xml:space="preserve"> R</w:t>
+            </w:r>
+            <w:r>
+              <w:t>espond to feedback</w:t>
+            </w:r>
+            <w:r>
+              <w:t>.</w:t>
+            </w:r>
+          </w:p>
+          <w:p>
+            <w:r>
+              <w:lastRenderedPageBreak/>
+              <w:t xml:space="preserve">Step 17. If your code is approved, your teacher will merge the code. Then you could view the website again to confirm </w:t>
+            </w:r>
+            <w:proofErr w:type="gramStart"/>
+            <w:r>
+              <w:t>the final result</w:t>
+            </w:r>
+            <w:proofErr w:type="gramEnd"/>
+            <w:r>
+              <w:t>.</w:t>
+            </w:r>
+          </w:p>
+          <w:p>
+            <w:r>
+              <w:t>Step 18. Update the JavaScript file</w:t>
+            </w:r>
+          </w:p>
+          <w:p>
+            <w:r>
+              <w:t>Step 19. Obtain final sign-off from a supervisor</w:t>
             </w:r>
           </w:p>
           <w:p/>
           <w:p>
-            <w:r>
-              <w:t>Add in your directory under the team directory</w:t>
-            </w:r>
-          </w:p>
-          <w:p>
-            <w:r>
-              <w:t>Add in your name, information and portfolio details</w:t>
-            </w:r>
-          </w:p>
-          <w:p>
-            <w:r>
-              <w:t>Send the merge request to the teacher.</w:t>
-            </w:r>
-          </w:p>
-          <w:p>
-            <w:r>
-              <w:t>Merge request number:</w:t>
-            </w:r>
+            <w:pPr>
+              <w:rPr>
+                <w:b/>
+                <w:bCs/>
+              </w:rPr>
+            </w:pPr>
+            <w:r>
+              <w:rPr>
+                <w:b/>
+                <w:bCs/>
+              </w:rPr>
+              <w:t xml:space="preserve">5, Upload your pages and this document to </w:t>
+            </w:r>
+            <w:proofErr w:type="spellStart"/>
+            <w:r>
+              <w:rPr>
+                <w:b/>
+                <w:bCs/>
+              </w:rPr>
+              <w:t>Brightpspace</w:t>
+            </w:r>
+            <w:proofErr w:type="spellEnd"/>
           </w:p>
           <w:p/>
         </w:tc>
@@ -38246,6 +38078,233 @@
       <w:tr>
         <w:tc>
           <w:tcPr>
+            <w:tcW w:w="10486" w:type="dxa"/>
+            <w:gridSpan w:val="9"/>
+            <w:shd w:val="clear" w:color="auto" w:fill="000000" w:themeFill="text1"/>
+          </w:tcPr>
+          <w:p>
+            <w:pPr>
+              <w:spacing w:before="120" w:after="120"/>
+            </w:pPr>
+            <w:r>
+              <w:rPr>
+                <w:b/>
+                <w:bCs/>
+              </w:rPr>
+              <w:lastRenderedPageBreak/>
+              <w:t>Q</w:t>
+            </w:r>
+            <w:r>
+              <w:rPr>
+                <w:b/>
+                <w:bCs/>
+              </w:rPr>
+              <w:t>6</w:t>
+            </w:r>
+            <w:r>
+              <w:rPr>
+                <w:b/>
+                <w:bCs/>
+              </w:rPr>
+              <w:t>.</w:t>
+            </w:r>
+            <w:r>
+              <w:rPr>
+                <w:b/>
+                <w:bCs/>
+              </w:rPr>
+              <w:t xml:space="preserve">1 </w:t>
+            </w:r>
+            <w:r>
+              <w:rPr>
+                <w:b/>
+                <w:bCs/>
+              </w:rPr>
+              <w:t>GitHub Details and config</w:t>
+            </w:r>
+          </w:p>
+        </w:tc>
+      </w:tr>
+      <w:tr>
+        <w:tc>
+          <w:tcPr>
+            <w:tcW w:w="10486" w:type="dxa"/>
+            <w:gridSpan w:val="9"/>
+          </w:tcPr>
+          <w:p>
+            <w:r>
+              <w:t>&lt;Record your GitHub username&gt;</w:t>
+            </w:r>
+            <w:r>
+              <w:t xml:space="preserve"> </w:t>
+            </w:r>
+          </w:p>
+          <w:p>
+            <w:proofErr w:type="spellStart"/>
+            <w:r>
+              <w:t>AminaNasra</w:t>
+            </w:r>
+            <w:proofErr w:type="spellEnd"/>
+          </w:p>
+          <w:p/>
+          <w:p>
+            <w:r>
+              <w:t>&lt;record any difficulties with using GitHub&gt;</w:t>
+            </w:r>
+          </w:p>
+          <w:p>
+            <w:r>
+              <w:t xml:space="preserve">Initially the repository would not clone when I inserted the </w:t>
+            </w:r>
+            <w:proofErr w:type="spellStart"/>
+            <w:r>
+              <w:t>url</w:t>
+            </w:r>
+            <w:proofErr w:type="spellEnd"/>
+            <w:r>
+              <w:t xml:space="preserve">. </w:t>
+            </w:r>
+            <w:proofErr w:type="gramStart"/>
+            <w:r>
+              <w:t>However</w:t>
+            </w:r>
+            <w:proofErr w:type="gramEnd"/>
+            <w:r>
+              <w:t xml:space="preserve"> it worked when I cloned it from </w:t>
+            </w:r>
+            <w:proofErr w:type="spellStart"/>
+            <w:r>
+              <w:t>github</w:t>
+            </w:r>
+            <w:proofErr w:type="spellEnd"/>
+            <w:r>
+              <w:t xml:space="preserve"> remote server.</w:t>
+            </w:r>
+          </w:p>
+          <w:p/>
+          <w:p>
+            <w:r>
+              <w:t>&lt;Let the teacher know if there are any disruptions while you are doing this part&gt;</w:t>
+            </w:r>
+          </w:p>
+          <w:p>
+            <w:r>
+              <w:t>Had issues sending merge request, teacher helped fix the issue by telling me to create a branch.</w:t>
+            </w:r>
+          </w:p>
+          <w:p/>
+        </w:tc>
+      </w:tr>
+      <w:tr>
+        <w:tc>
+          <w:tcPr>
+            <w:tcW w:w="10486" w:type="dxa"/>
+            <w:gridSpan w:val="9"/>
+            <w:shd w:val="clear" w:color="auto" w:fill="000000" w:themeFill="text1"/>
+          </w:tcPr>
+          <w:p>
+            <w:pPr>
+              <w:spacing w:before="120" w:after="120"/>
+            </w:pPr>
+            <w:r>
+              <w:rPr>
+                <w:b/>
+                <w:bCs/>
+              </w:rPr>
+              <w:t>Q</w:t>
+            </w:r>
+            <w:r>
+              <w:rPr>
+                <w:b/>
+                <w:bCs/>
+              </w:rPr>
+              <w:t>6</w:t>
+            </w:r>
+            <w:r>
+              <w:rPr>
+                <w:b/>
+                <w:bCs/>
+              </w:rPr>
+              <w:t>.</w:t>
+            </w:r>
+            <w:r>
+              <w:rPr>
+                <w:b/>
+                <w:bCs/>
+              </w:rPr>
+              <w:t>2</w:t>
+            </w:r>
+            <w:r>
+              <w:rPr>
+                <w:b/>
+                <w:bCs/>
+              </w:rPr>
+              <w:t xml:space="preserve"> </w:t>
+            </w:r>
+            <w:r>
+              <w:rPr>
+                <w:b/>
+                <w:bCs/>
+              </w:rPr>
+              <w:t>Create your team page</w:t>
+            </w:r>
+          </w:p>
+        </w:tc>
+      </w:tr>
+      <w:tr>
+        <w:tc>
+          <w:tcPr>
+            <w:tcW w:w="10486" w:type="dxa"/>
+            <w:gridSpan w:val="9"/>
+          </w:tcPr>
+          <w:p>
+            <w:r>
+              <w:t xml:space="preserve">Clone </w:t>
+            </w:r>
+            <w:hyperlink r:id="rId119" w:history="1">
+              <w:r>
+                <w:rPr>
+                  <w:rStyle w:val="Hyperlink"/>
+                </w:rPr>
+                <w:t>https://github.com/Amberside/the-programming-team-202510</w:t>
+              </w:r>
+            </w:hyperlink>
+            <w:r>
+              <w:t xml:space="preserve"> </w:t>
+            </w:r>
+          </w:p>
+          <w:p>
+            <w:r>
+              <w:t>&lt;insert a screenshot of GitHub desktop showing the cloned repository&gt;</w:t>
+            </w:r>
+          </w:p>
+          <w:p/>
+          <w:p>
+            <w:r>
+              <w:t>Add in your directory under the team directory</w:t>
+            </w:r>
+          </w:p>
+          <w:p>
+            <w:r>
+              <w:t>Add in your name, information and portfolio details</w:t>
+            </w:r>
+          </w:p>
+          <w:p>
+            <w:r>
+              <w:t>Send the merge request to the teacher.</w:t>
+            </w:r>
+          </w:p>
+          <w:p>
+            <w:r>
+              <w:t>Merge request number:</w:t>
+            </w:r>
+          </w:p>
+          <w:p/>
+        </w:tc>
+      </w:tr>
+      <w:tr>
+        <w:tc>
+          <w:tcPr>
             <w:tcW w:w="1555" w:type="dxa"/>
           </w:tcPr>
           <w:p>
@@ -38282,7 +38341,7 @@
             <w:gridSpan w:val="2"/>
           </w:tcPr>
           <w:p>
-            <w:hyperlink r:id="rId119" w:history="1">
+            <w:hyperlink r:id="rId120" w:history="1">
               <w:r>
                 <w:rPr>
                   <w:rStyle w:val="Hyperlink"/>
@@ -38915,8 +38974,8 @@
     <w:p>
       <w:pPr>
         <w:sectPr>
-          <w:headerReference w:type="default" r:id="rId120"/>
-          <w:footerReference w:type="default" r:id="rId121"/>
+          <w:headerReference w:type="default" r:id="rId121"/>
+          <w:footerReference w:type="default" r:id="rId122"/>
           <w:pgSz w:w="11906" w:h="16838" w:code="9"/>
           <w:pgMar w:top="567" w:right="709" w:bottom="851" w:left="709" w:header="567" w:footer="510" w:gutter="0"/>
           <w:cols w:space="708"/>
@@ -38929,7 +38988,7 @@
     <w:p/>
     <w:p/>
     <w:sectPr>
-      <w:headerReference w:type="default" r:id="rId122"/>
+      <w:headerReference w:type="default" r:id="rId123"/>
       <w:pgSz w:w="16838" w:h="11906" w:orient="landscape" w:code="9"/>
       <w:pgMar w:top="851" w:right="851" w:bottom="851" w:left="851" w:header="567" w:footer="510" w:gutter="0"/>
       <w:cols w:space="708"/>
@@ -48421,8 +48480,8 @@
     <w:rsidRoot w:val="003F4644"/>
     <w:rsid w:val="00041EC6"/>
     <w:rsid w:val="000649D3"/>
-    <w:rsid w:val="000774B0"/>
     <w:rsid w:val="000B7F08"/>
+    <w:rsid w:val="00114F1E"/>
     <w:rsid w:val="002400ED"/>
     <w:rsid w:val="003F1D32"/>
     <w:rsid w:val="003F4644"/>

</xml_diff>

<commit_message>
Added in Wireframe Screenshot
Added in a screenshot of the wireframe created in figma
</commit_message>
<xml_diff>
--- a/Javascript_Portfolio(LV)_V1_Amina_Aar.docx
+++ b/Javascript_Portfolio(LV)_V1_Amina_Aar.docx
@@ -31005,26 +31005,21 @@
         <w:tblLook w:val="04A0" w:firstRow="1" w:lastRow="0" w:firstColumn="1" w:lastColumn="0" w:noHBand="0" w:noVBand="1"/>
       </w:tblPr>
       <w:tblGrid>
-        <w:gridCol w:w="1555"/>
-        <w:gridCol w:w="88"/>
-        <w:gridCol w:w="1691"/>
+        <w:gridCol w:w="1693"/>
+        <w:gridCol w:w="94"/>
+        <w:gridCol w:w="1821"/>
         <w:gridCol w:w="1481"/>
-        <w:gridCol w:w="167"/>
-        <w:gridCol w:w="986"/>
-        <w:gridCol w:w="647"/>
-        <w:gridCol w:w="43"/>
-        <w:gridCol w:w="507"/>
-        <w:gridCol w:w="1101"/>
-        <w:gridCol w:w="227"/>
-        <w:gridCol w:w="914"/>
-        <w:gridCol w:w="1071"/>
-        <w:gridCol w:w="8"/>
+        <w:gridCol w:w="202"/>
+        <w:gridCol w:w="978"/>
+        <w:gridCol w:w="656"/>
+        <w:gridCol w:w="52"/>
+        <w:gridCol w:w="405"/>
+        <w:gridCol w:w="1130"/>
+        <w:gridCol w:w="257"/>
+        <w:gridCol w:w="778"/>
+        <w:gridCol w:w="1170"/>
       </w:tblGrid>
       <w:tr>
-        <w:trPr>
-          <w:gridAfter w:val="1"/>
-          <w:wAfter w:w="8" w:type="dxa"/>
-        </w:trPr>
         <w:tc>
           <w:tcPr>
             <w:tcW w:w="10478" w:type="dxa"/>
@@ -31071,10 +31066,6 @@
         </w:tc>
       </w:tr>
       <w:tr>
-        <w:trPr>
-          <w:gridAfter w:val="1"/>
-          <w:wAfter w:w="8" w:type="dxa"/>
-        </w:trPr>
         <w:tc>
           <w:tcPr>
             <w:tcW w:w="10478" w:type="dxa"/>
@@ -31980,10 +31971,6 @@
         </w:tc>
       </w:tr>
       <w:tr>
-        <w:trPr>
-          <w:gridAfter w:val="1"/>
-          <w:wAfter w:w="8" w:type="dxa"/>
-        </w:trPr>
         <w:tc>
           <w:tcPr>
             <w:tcW w:w="10478" w:type="dxa"/>
@@ -32010,10 +31997,6 @@
         </w:tc>
       </w:tr>
       <w:tr>
-        <w:trPr>
-          <w:gridAfter w:val="1"/>
-          <w:wAfter w:w="8" w:type="dxa"/>
-        </w:trPr>
         <w:tc>
           <w:tcPr>
             <w:tcW w:w="10478" w:type="dxa"/>
@@ -32122,10 +32105,6 @@
         </w:tc>
       </w:tr>
       <w:tr>
-        <w:trPr>
-          <w:gridAfter w:val="1"/>
-          <w:wAfter w:w="8" w:type="dxa"/>
-        </w:trPr>
         <w:tc>
           <w:tcPr>
             <w:tcW w:w="10478" w:type="dxa"/>
@@ -32186,10 +32165,6 @@
         </w:tc>
       </w:tr>
       <w:tr>
-        <w:trPr>
-          <w:gridAfter w:val="1"/>
-          <w:wAfter w:w="8" w:type="dxa"/>
-        </w:trPr>
         <w:tc>
           <w:tcPr>
             <w:tcW w:w="10478" w:type="dxa"/>
@@ -33349,7 +33324,7 @@
         <w:tc>
           <w:tcPr>
             <w:tcW w:w="3828" w:type="dxa"/>
-            <w:gridSpan w:val="6"/>
+            <w:gridSpan w:val="5"/>
           </w:tcPr>
           <w:p>
             <w:r>
@@ -33360,8 +33335,6 @@
       </w:tr>
       <w:tr>
         <w:trPr>
-          <w:gridAfter w:val="1"/>
-          <w:wAfter w:w="8" w:type="dxa"/>
           <w:trHeight w:val="345"/>
         </w:trPr>
         <w:tc>
@@ -33391,8 +33364,6 @@
       </w:tr>
       <w:tr>
         <w:trPr>
-          <w:gridAfter w:val="1"/>
-          <w:wAfter w:w="8" w:type="dxa"/>
           <w:trHeight w:val="345"/>
         </w:trPr>
         <w:tc>
@@ -33474,8 +33445,6 @@
       </w:tr>
       <w:tr>
         <w:trPr>
-          <w:gridAfter w:val="1"/>
-          <w:wAfter w:w="8" w:type="dxa"/>
           <w:trHeight w:val="345"/>
         </w:trPr>
         <w:tc>
@@ -33510,8 +33479,6 @@
       <w:bookmarkEnd w:id="13"/>
       <w:tr>
         <w:trPr>
-          <w:gridAfter w:val="1"/>
-          <w:wAfter w:w="8" w:type="dxa"/>
           <w:trHeight w:val="345"/>
         </w:trPr>
         <w:tc>
@@ -33573,8 +33540,6 @@
       </w:tr>
       <w:tr>
         <w:trPr>
-          <w:gridAfter w:val="1"/>
-          <w:wAfter w:w="8" w:type="dxa"/>
           <w:trHeight w:val="345"/>
         </w:trPr>
         <w:tc>
@@ -33676,8 +33641,6 @@
       </w:tr>
       <w:tr>
         <w:trPr>
-          <w:gridAfter w:val="1"/>
-          <w:wAfter w:w="8" w:type="dxa"/>
           <w:trHeight w:val="345"/>
         </w:trPr>
         <w:tc>
@@ -33756,8 +33719,6 @@
       </w:tr>
       <w:tr>
         <w:trPr>
-          <w:gridAfter w:val="1"/>
-          <w:wAfter w:w="8" w:type="dxa"/>
           <w:trHeight w:val="345"/>
         </w:trPr>
         <w:tc>
@@ -33836,8 +33797,6 @@
       </w:tr>
       <w:tr>
         <w:trPr>
-          <w:gridAfter w:val="1"/>
-          <w:wAfter w:w="8" w:type="dxa"/>
           <w:trHeight w:val="345"/>
         </w:trPr>
         <w:tc>
@@ -33916,8 +33875,6 @@
       </w:tr>
       <w:tr>
         <w:trPr>
-          <w:gridAfter w:val="1"/>
-          <w:wAfter w:w="8" w:type="dxa"/>
           <w:trHeight w:val="345"/>
         </w:trPr>
         <w:tc>
@@ -34169,7 +34126,7 @@
         <w:tc>
           <w:tcPr>
             <w:tcW w:w="1993" w:type="dxa"/>
-            <w:gridSpan w:val="3"/>
+            <w:gridSpan w:val="2"/>
             <w:tcBorders>
               <w:top w:val="single" w:sz="4" w:space="0" w:color="auto"/>
               <w:left w:val="single" w:sz="4" w:space="0" w:color="auto"/>
@@ -34193,10 +34150,6 @@
       </w:tr>
       <w:bookmarkEnd w:id="12"/>
       <w:tr>
-        <w:trPr>
-          <w:gridAfter w:val="1"/>
-          <w:wAfter w:w="8" w:type="dxa"/>
-        </w:trPr>
         <w:tc>
           <w:tcPr>
             <w:tcW w:w="10478" w:type="dxa"/>
@@ -34250,10 +34203,6 @@
         </w:tc>
       </w:tr>
       <w:tr>
-        <w:trPr>
-          <w:gridAfter w:val="1"/>
-          <w:wAfter w:w="8" w:type="dxa"/>
-        </w:trPr>
         <w:tc>
           <w:tcPr>
             <w:tcW w:w="10478" w:type="dxa"/>
@@ -34391,7 +34340,7 @@
         <w:tc>
           <w:tcPr>
             <w:tcW w:w="3828" w:type="dxa"/>
-            <w:gridSpan w:val="6"/>
+            <w:gridSpan w:val="5"/>
           </w:tcPr>
           <w:p>
             <w:r>
@@ -34401,10 +34350,6 @@
         </w:tc>
       </w:tr>
       <w:tr>
-        <w:trPr>
-          <w:gridAfter w:val="1"/>
-          <w:wAfter w:w="8" w:type="dxa"/>
-        </w:trPr>
         <w:tc>
           <w:tcPr>
             <w:tcW w:w="10478" w:type="dxa"/>
@@ -34461,10 +34406,6 @@
         </w:tc>
       </w:tr>
       <w:tr>
-        <w:trPr>
-          <w:gridAfter w:val="1"/>
-          <w:wAfter w:w="8" w:type="dxa"/>
-        </w:trPr>
         <w:tc>
           <w:tcPr>
             <w:tcW w:w="10478" w:type="dxa"/>
@@ -34581,7 +34522,7 @@
         <w:tc>
           <w:tcPr>
             <w:tcW w:w="3828" w:type="dxa"/>
-            <w:gridSpan w:val="6"/>
+            <w:gridSpan w:val="5"/>
           </w:tcPr>
           <w:p>
             <w:r>
@@ -34591,10 +34532,6 @@
         </w:tc>
       </w:tr>
       <w:tr>
-        <w:trPr>
-          <w:gridAfter w:val="1"/>
-          <w:wAfter w:w="8" w:type="dxa"/>
-        </w:trPr>
         <w:tc>
           <w:tcPr>
             <w:tcW w:w="10478" w:type="dxa"/>
@@ -34637,10 +34574,6 @@
         </w:tc>
       </w:tr>
       <w:tr>
-        <w:trPr>
-          <w:gridAfter w:val="1"/>
-          <w:wAfter w:w="8" w:type="dxa"/>
-        </w:trPr>
         <w:tc>
           <w:tcPr>
             <w:tcW w:w="10478" w:type="dxa"/>
@@ -34665,6 +34598,58 @@
             <w:pPr>
               <w:spacing w:before="120" w:after="120"/>
             </w:pPr>
+            <w:r>
+              <w:rPr>
+                <w:noProof/>
+              </w:rPr>
+              <w:lastRenderedPageBreak/>
+              <w:drawing>
+                <wp:inline distT="0" distB="0" distL="0" distR="0" wp14:anchorId="490858A7" wp14:editId="658A27DC">
+                  <wp:extent cx="6659880" cy="9333865"/>
+                  <wp:effectExtent l="0" t="0" r="7620" b="635"/>
+                  <wp:docPr id="1830364193" name="Picture 3" descr="A screenshot of a computer&#10;&#10;AI-generated content may be incorrect."/>
+                  <wp:cNvGraphicFramePr>
+                    <a:graphicFrameLocks xmlns:a="http://schemas.openxmlformats.org/drawingml/2006/main" noChangeAspect="1"/>
+                  </wp:cNvGraphicFramePr>
+                  <a:graphic xmlns:a="http://schemas.openxmlformats.org/drawingml/2006/main">
+                    <a:graphicData uri="http://schemas.openxmlformats.org/drawingml/2006/picture">
+                      <pic:pic xmlns:pic="http://schemas.openxmlformats.org/drawingml/2006/picture">
+                        <pic:nvPicPr>
+                          <pic:cNvPr id="1830364193" name="Picture 3" descr="A screenshot of a computer&#10;&#10;AI-generated content may be incorrect."/>
+                          <pic:cNvPicPr/>
+                        </pic:nvPicPr>
+                        <pic:blipFill>
+                          <a:blip r:embed="rId116">
+                            <a:extLst>
+                              <a:ext uri="{28A0092B-C50C-407E-A947-70E740481C1C}">
+                                <a14:useLocalDpi xmlns:a14="http://schemas.microsoft.com/office/drawing/2010/main" val="0"/>
+                              </a:ext>
+                            </a:extLst>
+                          </a:blip>
+                          <a:stretch>
+                            <a:fillRect/>
+                          </a:stretch>
+                        </pic:blipFill>
+                        <pic:spPr>
+                          <a:xfrm>
+                            <a:off x="0" y="0"/>
+                            <a:ext cx="6659880" cy="9333865"/>
+                          </a:xfrm>
+                          <a:prstGeom prst="rect">
+                            <a:avLst/>
+                          </a:prstGeom>
+                        </pic:spPr>
+                      </pic:pic>
+                    </a:graphicData>
+                  </a:graphic>
+                </wp:inline>
+              </w:drawing>
+            </w:r>
+          </w:p>
+          <w:p>
+            <w:pPr>
+              <w:spacing w:before="120" w:after="120"/>
+            </w:pPr>
           </w:p>
           <w:p>
             <w:pPr>
@@ -34684,6 +34669,7 @@
           </w:tcPr>
           <w:p>
             <w:r>
+              <w:lastRenderedPageBreak/>
               <w:t>Branch name</w:t>
             </w:r>
           </w:p>
@@ -34693,7 +34679,11 @@
             <w:tcW w:w="3260" w:type="dxa"/>
             <w:gridSpan w:val="3"/>
           </w:tcPr>
-          <w:p/>
+          <w:p>
+            <w:r>
+              <w:t>wireframe</w:t>
+            </w:r>
+          </w:p>
         </w:tc>
         <w:tc>
           <w:tcPr>
@@ -34709,16 +34699,12 @@
         <w:tc>
           <w:tcPr>
             <w:tcW w:w="3828" w:type="dxa"/>
-            <w:gridSpan w:val="6"/>
+            <w:gridSpan w:val="5"/>
           </w:tcPr>
           <w:p/>
         </w:tc>
       </w:tr>
       <w:tr>
-        <w:trPr>
-          <w:gridAfter w:val="1"/>
-          <w:wAfter w:w="8" w:type="dxa"/>
-        </w:trPr>
         <w:tc>
           <w:tcPr>
             <w:tcW w:w="10478" w:type="dxa"/>
@@ -34761,10 +34747,6 @@
         </w:tc>
       </w:tr>
       <w:tr>
-        <w:trPr>
-          <w:gridAfter w:val="1"/>
-          <w:wAfter w:w="8" w:type="dxa"/>
-        </w:trPr>
         <w:tc>
           <w:tcPr>
             <w:tcW w:w="10478" w:type="dxa"/>
@@ -34775,7 +34757,6 @@
               <w:spacing w:before="120" w:after="120"/>
             </w:pPr>
             <w:r>
-              <w:lastRenderedPageBreak/>
               <w:t>&lt;</w:t>
             </w:r>
             <w:r>
@@ -34841,16 +34822,12 @@
         <w:tc>
           <w:tcPr>
             <w:tcW w:w="3828" w:type="dxa"/>
-            <w:gridSpan w:val="6"/>
+            <w:gridSpan w:val="5"/>
           </w:tcPr>
           <w:p/>
         </w:tc>
       </w:tr>
       <w:tr>
-        <w:trPr>
-          <w:gridAfter w:val="1"/>
-          <w:wAfter w:w="8" w:type="dxa"/>
-        </w:trPr>
         <w:tc>
           <w:tcPr>
             <w:tcW w:w="10478" w:type="dxa"/>
@@ -34893,10 +34870,6 @@
         </w:tc>
       </w:tr>
       <w:tr>
-        <w:trPr>
-          <w:gridAfter w:val="1"/>
-          <w:wAfter w:w="8" w:type="dxa"/>
-        </w:trPr>
         <w:tc>
           <w:tcPr>
             <w:tcW w:w="10478" w:type="dxa"/>
@@ -35006,16 +34979,12 @@
         <w:tc>
           <w:tcPr>
             <w:tcW w:w="3828" w:type="dxa"/>
-            <w:gridSpan w:val="6"/>
+            <w:gridSpan w:val="5"/>
           </w:tcPr>
           <w:p/>
         </w:tc>
       </w:tr>
       <w:tr>
-        <w:trPr>
-          <w:gridAfter w:val="1"/>
-          <w:wAfter w:w="8" w:type="dxa"/>
-        </w:trPr>
         <w:tc>
           <w:tcPr>
             <w:tcW w:w="10478" w:type="dxa"/>
@@ -35041,10 +35010,6 @@
         </w:tc>
       </w:tr>
       <w:tr>
-        <w:trPr>
-          <w:gridAfter w:val="1"/>
-          <w:wAfter w:w="8" w:type="dxa"/>
-        </w:trPr>
         <w:tc>
           <w:tcPr>
             <w:tcW w:w="10478" w:type="dxa"/>
@@ -35107,16 +35072,12 @@
         <w:tc>
           <w:tcPr>
             <w:tcW w:w="3828" w:type="dxa"/>
-            <w:gridSpan w:val="6"/>
+            <w:gridSpan w:val="5"/>
           </w:tcPr>
           <w:p/>
         </w:tc>
       </w:tr>
       <w:tr>
-        <w:trPr>
-          <w:gridAfter w:val="1"/>
-          <w:wAfter w:w="8" w:type="dxa"/>
-        </w:trPr>
         <w:tc>
           <w:tcPr>
             <w:tcW w:w="10478" w:type="dxa"/>
@@ -35159,10 +35120,6 @@
         </w:tc>
       </w:tr>
       <w:tr>
-        <w:trPr>
-          <w:gridAfter w:val="1"/>
-          <w:wAfter w:w="8" w:type="dxa"/>
-        </w:trPr>
         <w:tc>
           <w:tcPr>
             <w:tcW w:w="10478" w:type="dxa"/>
@@ -35238,7 +35195,7 @@
         <w:tc>
           <w:tcPr>
             <w:tcW w:w="3828" w:type="dxa"/>
-            <w:gridSpan w:val="6"/>
+            <w:gridSpan w:val="5"/>
           </w:tcPr>
           <w:p/>
         </w:tc>
@@ -35764,11 +35721,7 @@
                 </w:tcPr>
                 <w:p>
                   <w:r>
-                    <w:t xml:space="preserve">User input movie id, title, rating and year in the web form, and then click the </w:t>
-                  </w:r>
-                  <w:r>
-                    <w:lastRenderedPageBreak/>
-                    <w:t>submit button to add the movie.</w:t>
+                    <w:t>User input movie id, title, rating and year in the web form, and then click the submit button to add the movie.</w:t>
                   </w:r>
                 </w:p>
               </w:tc>
@@ -36018,7 +35971,6 @@
           </w:tcPr>
           <w:p>
             <w:r>
-              <w:lastRenderedPageBreak/>
               <w:t>Branch name</w:t>
             </w:r>
           </w:p>
@@ -36661,6 +36613,7 @@
               <w:spacing w:before="120" w:after="120"/>
             </w:pPr>
             <w:r>
+              <w:lastRenderedPageBreak/>
               <w:t>Record the results of the tests you outlined in 5.13</w:t>
             </w:r>
           </w:p>
@@ -36758,7 +36711,6 @@
                 <w:b/>
                 <w:bCs/>
               </w:rPr>
-              <w:lastRenderedPageBreak/>
               <w:t>Q</w:t>
             </w:r>
             <w:r>
@@ -37688,7 +37640,7 @@
             <w:r>
               <w:t xml:space="preserve">You are required to contribute to a project and work in a team collaboration environment using GitHub. The project is a website. And the URL of the website is </w:t>
             </w:r>
-            <w:hyperlink r:id="rId116" w:history="1">
+            <w:hyperlink r:id="rId117" w:history="1">
               <w:r>
                 <w:rPr>
                   <w:rStyle w:val="Hyperlink"/>
@@ -37787,7 +37739,7 @@
                           </pic:cNvPicPr>
                         </pic:nvPicPr>
                         <pic:blipFill>
-                          <a:blip r:embed="rId117"/>
+                          <a:blip r:embed="rId118"/>
                           <a:stretch>
                             <a:fillRect/>
                           </a:stretch>
@@ -37927,348 +37879,6 @@
             <w:r>
               <w:t xml:space="preserve">Step 1. Visit </w:t>
             </w:r>
-            <w:hyperlink r:id="rId118" w:history="1">
-              <w:r>
-                <w:rPr>
-                  <w:rStyle w:val="Hyperlink"/>
-                </w:rPr>
-                <w:t>https://github.com/Amberside/the-programming-team-202510</w:t>
-              </w:r>
-            </w:hyperlink>
-          </w:p>
-          <w:p>
-            <w:r>
-              <w:t>Step 2. Click on Amberle’s name (the first grid) to view Amberle’s page (page can be viewed)</w:t>
-            </w:r>
-          </w:p>
-          <w:p>
-            <w:r>
-              <w:t>Step 3. Find your name, click on your name to check your page (page not found)</w:t>
-            </w:r>
-          </w:p>
-          <w:p>
-            <w:r>
-              <w:t>Step 4. Provide your GitHub username to your teacher to be added to the repository</w:t>
-            </w:r>
-          </w:p>
-          <w:p>
-            <w:r>
-              <w:t>Step 5. After your teacher invited you to the repository, accept the invitation in your email.</w:t>
-            </w:r>
-          </w:p>
-          <w:p>
-            <w:r>
-              <w:t>Step 6. Clone the repository to your local environment</w:t>
-            </w:r>
-          </w:p>
-          <w:p>
-            <w:r>
-              <w:t>Step 7. Create a new branch</w:t>
-            </w:r>
-          </w:p>
-          <w:p>
-            <w:r>
-              <w:t xml:space="preserve">Step 8. In folder “team”, create a sub-folder and name it </w:t>
-            </w:r>
-            <w:proofErr w:type="gramStart"/>
-            <w:r>
-              <w:t>using</w:t>
-            </w:r>
-            <w:proofErr w:type="gramEnd"/>
-            <w:r>
-              <w:t xml:space="preserve"> your</w:t>
-            </w:r>
-            <w:r>
-              <w:t xml:space="preserve"> first name</w:t>
-            </w:r>
-          </w:p>
-          <w:p>
-            <w:r>
-              <w:t>Step 9. In the sub-folder created above, create a file named “index.html”.</w:t>
-            </w:r>
-          </w:p>
-          <w:p>
-            <w:r>
-              <w:t>Step 10. Develop the content</w:t>
-            </w:r>
-          </w:p>
-          <w:p>
-            <w:r>
-              <w:t>Step 11. Test the result – Your page shall be displayed after clicking your name from the home page</w:t>
-            </w:r>
-          </w:p>
-          <w:p>
-            <w:r>
-              <w:t>Step 12. You may ask your teacher to confirm the test result before committing the codes</w:t>
-            </w:r>
-          </w:p>
-          <w:p>
-            <w:r>
-              <w:t>Step 13. Commit the codes</w:t>
-            </w:r>
-          </w:p>
-          <w:p>
-            <w:r>
-              <w:t>Step 14. Push/publish the commit to the server</w:t>
-            </w:r>
-          </w:p>
-          <w:p>
-            <w:r>
-              <w:t>Step 15. In GitHub website, create a pull request then notify your teacher to review the codes</w:t>
-            </w:r>
-          </w:p>
-          <w:p>
-            <w:r>
-              <w:t>Step 16</w:t>
-            </w:r>
-            <w:r>
-              <w:t xml:space="preserve"> R</w:t>
-            </w:r>
-            <w:r>
-              <w:t>espond to feedback</w:t>
-            </w:r>
-            <w:r>
-              <w:t>.</w:t>
-            </w:r>
-          </w:p>
-          <w:p>
-            <w:r>
-              <w:lastRenderedPageBreak/>
-              <w:t xml:space="preserve">Step 17. If your code is approved, your teacher will merge the code. Then you could view the website again to confirm </w:t>
-            </w:r>
-            <w:proofErr w:type="gramStart"/>
-            <w:r>
-              <w:t>the final result</w:t>
-            </w:r>
-            <w:proofErr w:type="gramEnd"/>
-            <w:r>
-              <w:t>.</w:t>
-            </w:r>
-          </w:p>
-          <w:p>
-            <w:r>
-              <w:t>Step 18. Update the JavaScript file</w:t>
-            </w:r>
-          </w:p>
-          <w:p>
-            <w:r>
-              <w:t>Step 19. Obtain final sign-off from a supervisor</w:t>
-            </w:r>
-          </w:p>
-          <w:p/>
-          <w:p>
-            <w:pPr>
-              <w:rPr>
-                <w:b/>
-                <w:bCs/>
-              </w:rPr>
-            </w:pPr>
-            <w:r>
-              <w:rPr>
-                <w:b/>
-                <w:bCs/>
-              </w:rPr>
-              <w:t xml:space="preserve">5, Upload your pages and this document to </w:t>
-            </w:r>
-            <w:proofErr w:type="spellStart"/>
-            <w:r>
-              <w:rPr>
-                <w:b/>
-                <w:bCs/>
-              </w:rPr>
-              <w:t>Brightpspace</w:t>
-            </w:r>
-            <w:proofErr w:type="spellEnd"/>
-          </w:p>
-          <w:p/>
-        </w:tc>
-      </w:tr>
-      <w:tr>
-        <w:tc>
-          <w:tcPr>
-            <w:tcW w:w="10486" w:type="dxa"/>
-            <w:gridSpan w:val="9"/>
-            <w:shd w:val="clear" w:color="auto" w:fill="000000" w:themeFill="text1"/>
-          </w:tcPr>
-          <w:p>
-            <w:pPr>
-              <w:spacing w:before="120" w:after="120"/>
-            </w:pPr>
-            <w:r>
-              <w:rPr>
-                <w:b/>
-                <w:bCs/>
-              </w:rPr>
-              <w:lastRenderedPageBreak/>
-              <w:t>Q</w:t>
-            </w:r>
-            <w:r>
-              <w:rPr>
-                <w:b/>
-                <w:bCs/>
-              </w:rPr>
-              <w:t>6</w:t>
-            </w:r>
-            <w:r>
-              <w:rPr>
-                <w:b/>
-                <w:bCs/>
-              </w:rPr>
-              <w:t>.</w:t>
-            </w:r>
-            <w:r>
-              <w:rPr>
-                <w:b/>
-                <w:bCs/>
-              </w:rPr>
-              <w:t xml:space="preserve">1 </w:t>
-            </w:r>
-            <w:r>
-              <w:rPr>
-                <w:b/>
-                <w:bCs/>
-              </w:rPr>
-              <w:t>GitHub Details and config</w:t>
-            </w:r>
-          </w:p>
-        </w:tc>
-      </w:tr>
-      <w:tr>
-        <w:tc>
-          <w:tcPr>
-            <w:tcW w:w="10486" w:type="dxa"/>
-            <w:gridSpan w:val="9"/>
-          </w:tcPr>
-          <w:p>
-            <w:r>
-              <w:t>&lt;Record your GitHub username&gt;</w:t>
-            </w:r>
-            <w:r>
-              <w:t xml:space="preserve"> </w:t>
-            </w:r>
-          </w:p>
-          <w:p>
-            <w:proofErr w:type="spellStart"/>
-            <w:r>
-              <w:t>AminaNasra</w:t>
-            </w:r>
-            <w:proofErr w:type="spellEnd"/>
-          </w:p>
-          <w:p/>
-          <w:p>
-            <w:r>
-              <w:t>&lt;record any difficulties with using GitHub&gt;</w:t>
-            </w:r>
-          </w:p>
-          <w:p>
-            <w:r>
-              <w:t xml:space="preserve">Initially the repository would not clone when I inserted the </w:t>
-            </w:r>
-            <w:proofErr w:type="spellStart"/>
-            <w:r>
-              <w:t>url</w:t>
-            </w:r>
-            <w:proofErr w:type="spellEnd"/>
-            <w:r>
-              <w:t xml:space="preserve">. </w:t>
-            </w:r>
-            <w:proofErr w:type="gramStart"/>
-            <w:r>
-              <w:t>However</w:t>
-            </w:r>
-            <w:proofErr w:type="gramEnd"/>
-            <w:r>
-              <w:t xml:space="preserve"> it worked when I cloned it from </w:t>
-            </w:r>
-            <w:proofErr w:type="spellStart"/>
-            <w:r>
-              <w:t>github</w:t>
-            </w:r>
-            <w:proofErr w:type="spellEnd"/>
-            <w:r>
-              <w:t xml:space="preserve"> remote server.</w:t>
-            </w:r>
-          </w:p>
-          <w:p/>
-          <w:p>
-            <w:r>
-              <w:t>&lt;Let the teacher know if there are any disruptions while you are doing this part&gt;</w:t>
-            </w:r>
-          </w:p>
-          <w:p>
-            <w:r>
-              <w:t>Had issues sending merge request, teacher helped fix the issue by telling me to create a branch.</w:t>
-            </w:r>
-          </w:p>
-          <w:p/>
-        </w:tc>
-      </w:tr>
-      <w:tr>
-        <w:tc>
-          <w:tcPr>
-            <w:tcW w:w="10486" w:type="dxa"/>
-            <w:gridSpan w:val="9"/>
-            <w:shd w:val="clear" w:color="auto" w:fill="000000" w:themeFill="text1"/>
-          </w:tcPr>
-          <w:p>
-            <w:pPr>
-              <w:spacing w:before="120" w:after="120"/>
-            </w:pPr>
-            <w:r>
-              <w:rPr>
-                <w:b/>
-                <w:bCs/>
-              </w:rPr>
-              <w:t>Q</w:t>
-            </w:r>
-            <w:r>
-              <w:rPr>
-                <w:b/>
-                <w:bCs/>
-              </w:rPr>
-              <w:t>6</w:t>
-            </w:r>
-            <w:r>
-              <w:rPr>
-                <w:b/>
-                <w:bCs/>
-              </w:rPr>
-              <w:t>.</w:t>
-            </w:r>
-            <w:r>
-              <w:rPr>
-                <w:b/>
-                <w:bCs/>
-              </w:rPr>
-              <w:t>2</w:t>
-            </w:r>
-            <w:r>
-              <w:rPr>
-                <w:b/>
-                <w:bCs/>
-              </w:rPr>
-              <w:t xml:space="preserve"> </w:t>
-            </w:r>
-            <w:r>
-              <w:rPr>
-                <w:b/>
-                <w:bCs/>
-              </w:rPr>
-              <w:t>Create your team page</w:t>
-            </w:r>
-          </w:p>
-        </w:tc>
-      </w:tr>
-      <w:tr>
-        <w:tc>
-          <w:tcPr>
-            <w:tcW w:w="10486" w:type="dxa"/>
-            <w:gridSpan w:val="9"/>
-          </w:tcPr>
-          <w:p>
-            <w:r>
-              <w:t xml:space="preserve">Clone </w:t>
-            </w:r>
             <w:hyperlink r:id="rId119" w:history="1">
               <w:r>
                 <w:rPr>
@@ -38277,35 +37887,150 @@
                 <w:t>https://github.com/Amberside/the-programming-team-202510</w:t>
               </w:r>
             </w:hyperlink>
-            <w:r>
-              <w:t xml:space="preserve"> </w:t>
-            </w:r>
-          </w:p>
-          <w:p>
-            <w:r>
-              <w:t>&lt;insert a screenshot of GitHub desktop showing the cloned repository&gt;</w:t>
+          </w:p>
+          <w:p>
+            <w:r>
+              <w:t>Step 2. Click on Amberle’s name (the first grid) to view Amberle’s page (page can be viewed)</w:t>
+            </w:r>
+          </w:p>
+          <w:p>
+            <w:r>
+              <w:t>Step 3. Find your name, click on your name to check your page (page not found)</w:t>
+            </w:r>
+          </w:p>
+          <w:p>
+            <w:r>
+              <w:t>Step 4. Provide your GitHub username to your teacher to be added to the repository</w:t>
+            </w:r>
+          </w:p>
+          <w:p>
+            <w:r>
+              <w:t>Step 5. After your teacher invited you to the repository, accept the invitation in your email.</w:t>
+            </w:r>
+          </w:p>
+          <w:p>
+            <w:r>
+              <w:t>Step 6. Clone the repository to your local environment</w:t>
+            </w:r>
+          </w:p>
+          <w:p>
+            <w:r>
+              <w:t>Step 7. Create a new branch</w:t>
+            </w:r>
+          </w:p>
+          <w:p>
+            <w:r>
+              <w:t xml:space="preserve">Step 8. In folder “team”, create a sub-folder and name it </w:t>
+            </w:r>
+            <w:proofErr w:type="gramStart"/>
+            <w:r>
+              <w:t>using</w:t>
+            </w:r>
+            <w:proofErr w:type="gramEnd"/>
+            <w:r>
+              <w:t xml:space="preserve"> your</w:t>
+            </w:r>
+            <w:r>
+              <w:t xml:space="preserve"> first name</w:t>
+            </w:r>
+          </w:p>
+          <w:p>
+            <w:r>
+              <w:t>Step 9. In the sub-folder created above, create a file named “index.html”.</w:t>
+            </w:r>
+          </w:p>
+          <w:p>
+            <w:r>
+              <w:t>Step 10. Develop the content</w:t>
+            </w:r>
+          </w:p>
+          <w:p>
+            <w:r>
+              <w:t>Step 11. Test the result – Your page shall be displayed after clicking your name from the home page</w:t>
+            </w:r>
+          </w:p>
+          <w:p>
+            <w:r>
+              <w:t>Step 12. You may ask your teacher to confirm the test result before committing the codes</w:t>
+            </w:r>
+          </w:p>
+          <w:p>
+            <w:r>
+              <w:t>Step 13. Commit the codes</w:t>
+            </w:r>
+          </w:p>
+          <w:p>
+            <w:r>
+              <w:t>Step 14. Push/publish the commit to the server</w:t>
+            </w:r>
+          </w:p>
+          <w:p>
+            <w:r>
+              <w:t>Step 15. In GitHub website, create a pull request then notify your teacher to review the codes</w:t>
+            </w:r>
+          </w:p>
+          <w:p>
+            <w:r>
+              <w:t>Step 16</w:t>
+            </w:r>
+            <w:r>
+              <w:t xml:space="preserve"> R</w:t>
+            </w:r>
+            <w:r>
+              <w:t>espond to feedback</w:t>
+            </w:r>
+            <w:r>
+              <w:t>.</w:t>
+            </w:r>
+          </w:p>
+          <w:p>
+            <w:r>
+              <w:lastRenderedPageBreak/>
+              <w:t xml:space="preserve">Step 17. If your code is approved, your teacher will merge the code. Then you could view the website again to confirm </w:t>
+            </w:r>
+            <w:proofErr w:type="gramStart"/>
+            <w:r>
+              <w:t>the final result</w:t>
+            </w:r>
+            <w:proofErr w:type="gramEnd"/>
+            <w:r>
+              <w:t>.</w:t>
+            </w:r>
+          </w:p>
+          <w:p>
+            <w:r>
+              <w:t>Step 18. Update the JavaScript file</w:t>
+            </w:r>
+          </w:p>
+          <w:p>
+            <w:r>
+              <w:t>Step 19. Obtain final sign-off from a supervisor</w:t>
             </w:r>
           </w:p>
           <w:p/>
           <w:p>
-            <w:r>
-              <w:t>Add in your directory under the team directory</w:t>
-            </w:r>
-          </w:p>
-          <w:p>
-            <w:r>
-              <w:t>Add in your name, information and portfolio details</w:t>
-            </w:r>
-          </w:p>
-          <w:p>
-            <w:r>
-              <w:t>Send the merge request to the teacher.</w:t>
-            </w:r>
-          </w:p>
-          <w:p>
-            <w:r>
-              <w:t>Merge request number:</w:t>
-            </w:r>
+            <w:pPr>
+              <w:rPr>
+                <w:b/>
+                <w:bCs/>
+              </w:rPr>
+            </w:pPr>
+            <w:r>
+              <w:rPr>
+                <w:b/>
+                <w:bCs/>
+              </w:rPr>
+              <w:t xml:space="preserve">5, Upload your pages and this document to </w:t>
+            </w:r>
+            <w:proofErr w:type="spellStart"/>
+            <w:r>
+              <w:rPr>
+                <w:b/>
+                <w:bCs/>
+              </w:rPr>
+              <w:t>Brightpspace</w:t>
+            </w:r>
+            <w:proofErr w:type="spellEnd"/>
           </w:p>
           <w:p/>
         </w:tc>
@@ -38313,6 +38038,233 @@
       <w:tr>
         <w:tc>
           <w:tcPr>
+            <w:tcW w:w="10486" w:type="dxa"/>
+            <w:gridSpan w:val="9"/>
+            <w:shd w:val="clear" w:color="auto" w:fill="000000" w:themeFill="text1"/>
+          </w:tcPr>
+          <w:p>
+            <w:pPr>
+              <w:spacing w:before="120" w:after="120"/>
+            </w:pPr>
+            <w:r>
+              <w:rPr>
+                <w:b/>
+                <w:bCs/>
+              </w:rPr>
+              <w:lastRenderedPageBreak/>
+              <w:t>Q</w:t>
+            </w:r>
+            <w:r>
+              <w:rPr>
+                <w:b/>
+                <w:bCs/>
+              </w:rPr>
+              <w:t>6</w:t>
+            </w:r>
+            <w:r>
+              <w:rPr>
+                <w:b/>
+                <w:bCs/>
+              </w:rPr>
+              <w:t>.</w:t>
+            </w:r>
+            <w:r>
+              <w:rPr>
+                <w:b/>
+                <w:bCs/>
+              </w:rPr>
+              <w:t xml:space="preserve">1 </w:t>
+            </w:r>
+            <w:r>
+              <w:rPr>
+                <w:b/>
+                <w:bCs/>
+              </w:rPr>
+              <w:t>GitHub Details and config</w:t>
+            </w:r>
+          </w:p>
+        </w:tc>
+      </w:tr>
+      <w:tr>
+        <w:tc>
+          <w:tcPr>
+            <w:tcW w:w="10486" w:type="dxa"/>
+            <w:gridSpan w:val="9"/>
+          </w:tcPr>
+          <w:p>
+            <w:r>
+              <w:t>&lt;Record your GitHub username&gt;</w:t>
+            </w:r>
+            <w:r>
+              <w:t xml:space="preserve"> </w:t>
+            </w:r>
+          </w:p>
+          <w:p>
+            <w:proofErr w:type="spellStart"/>
+            <w:r>
+              <w:t>AminaNasra</w:t>
+            </w:r>
+            <w:proofErr w:type="spellEnd"/>
+          </w:p>
+          <w:p/>
+          <w:p>
+            <w:r>
+              <w:t>&lt;record any difficulties with using GitHub&gt;</w:t>
+            </w:r>
+          </w:p>
+          <w:p>
+            <w:r>
+              <w:t xml:space="preserve">Initially the repository would not clone when I inserted the </w:t>
+            </w:r>
+            <w:proofErr w:type="spellStart"/>
+            <w:r>
+              <w:t>url</w:t>
+            </w:r>
+            <w:proofErr w:type="spellEnd"/>
+            <w:r>
+              <w:t xml:space="preserve">. </w:t>
+            </w:r>
+            <w:proofErr w:type="gramStart"/>
+            <w:r>
+              <w:t>However</w:t>
+            </w:r>
+            <w:proofErr w:type="gramEnd"/>
+            <w:r>
+              <w:t xml:space="preserve"> it worked when I cloned it from </w:t>
+            </w:r>
+            <w:proofErr w:type="spellStart"/>
+            <w:r>
+              <w:t>github</w:t>
+            </w:r>
+            <w:proofErr w:type="spellEnd"/>
+            <w:r>
+              <w:t xml:space="preserve"> remote server.</w:t>
+            </w:r>
+          </w:p>
+          <w:p/>
+          <w:p>
+            <w:r>
+              <w:t>&lt;Let the teacher know if there are any disruptions while you are doing this part&gt;</w:t>
+            </w:r>
+          </w:p>
+          <w:p>
+            <w:r>
+              <w:t>Had issues sending merge request, teacher helped fix the issue by telling me to create a branch.</w:t>
+            </w:r>
+          </w:p>
+          <w:p/>
+        </w:tc>
+      </w:tr>
+      <w:tr>
+        <w:tc>
+          <w:tcPr>
+            <w:tcW w:w="10486" w:type="dxa"/>
+            <w:gridSpan w:val="9"/>
+            <w:shd w:val="clear" w:color="auto" w:fill="000000" w:themeFill="text1"/>
+          </w:tcPr>
+          <w:p>
+            <w:pPr>
+              <w:spacing w:before="120" w:after="120"/>
+            </w:pPr>
+            <w:r>
+              <w:rPr>
+                <w:b/>
+                <w:bCs/>
+              </w:rPr>
+              <w:t>Q</w:t>
+            </w:r>
+            <w:r>
+              <w:rPr>
+                <w:b/>
+                <w:bCs/>
+              </w:rPr>
+              <w:t>6</w:t>
+            </w:r>
+            <w:r>
+              <w:rPr>
+                <w:b/>
+                <w:bCs/>
+              </w:rPr>
+              <w:t>.</w:t>
+            </w:r>
+            <w:r>
+              <w:rPr>
+                <w:b/>
+                <w:bCs/>
+              </w:rPr>
+              <w:t>2</w:t>
+            </w:r>
+            <w:r>
+              <w:rPr>
+                <w:b/>
+                <w:bCs/>
+              </w:rPr>
+              <w:t xml:space="preserve"> </w:t>
+            </w:r>
+            <w:r>
+              <w:rPr>
+                <w:b/>
+                <w:bCs/>
+              </w:rPr>
+              <w:t>Create your team page</w:t>
+            </w:r>
+          </w:p>
+        </w:tc>
+      </w:tr>
+      <w:tr>
+        <w:tc>
+          <w:tcPr>
+            <w:tcW w:w="10486" w:type="dxa"/>
+            <w:gridSpan w:val="9"/>
+          </w:tcPr>
+          <w:p>
+            <w:r>
+              <w:t xml:space="preserve">Clone </w:t>
+            </w:r>
+            <w:hyperlink r:id="rId120" w:history="1">
+              <w:r>
+                <w:rPr>
+                  <w:rStyle w:val="Hyperlink"/>
+                </w:rPr>
+                <w:t>https://github.com/Amberside/the-programming-team-202510</w:t>
+              </w:r>
+            </w:hyperlink>
+            <w:r>
+              <w:t xml:space="preserve"> </w:t>
+            </w:r>
+          </w:p>
+          <w:p>
+            <w:r>
+              <w:t>&lt;insert a screenshot of GitHub desktop showing the cloned repository&gt;</w:t>
+            </w:r>
+          </w:p>
+          <w:p/>
+          <w:p>
+            <w:r>
+              <w:t>Add in your directory under the team directory</w:t>
+            </w:r>
+          </w:p>
+          <w:p>
+            <w:r>
+              <w:t>Add in your name, information and portfolio details</w:t>
+            </w:r>
+          </w:p>
+          <w:p>
+            <w:r>
+              <w:t>Send the merge request to the teacher.</w:t>
+            </w:r>
+          </w:p>
+          <w:p>
+            <w:r>
+              <w:t>Merge request number:</w:t>
+            </w:r>
+          </w:p>
+          <w:p/>
+        </w:tc>
+      </w:tr>
+      <w:tr>
+        <w:tc>
+          <w:tcPr>
             <w:tcW w:w="1555" w:type="dxa"/>
           </w:tcPr>
           <w:p>
@@ -38349,7 +38301,7 @@
             <w:gridSpan w:val="2"/>
           </w:tcPr>
           <w:p>
-            <w:hyperlink r:id="rId120" w:history="1">
+            <w:hyperlink r:id="rId121" w:history="1">
               <w:r>
                 <w:rPr>
                   <w:rStyle w:val="Hyperlink"/>
@@ -38982,8 +38934,8 @@
     <w:p>
       <w:pPr>
         <w:sectPr>
-          <w:headerReference w:type="default" r:id="rId121"/>
-          <w:footerReference w:type="default" r:id="rId122"/>
+          <w:headerReference w:type="default" r:id="rId122"/>
+          <w:footerReference w:type="default" r:id="rId123"/>
           <w:pgSz w:w="11906" w:h="16838" w:code="9"/>
           <w:pgMar w:top="567" w:right="709" w:bottom="851" w:left="709" w:header="567" w:footer="510" w:gutter="0"/>
           <w:cols w:space="708"/>
@@ -38996,7 +38948,7 @@
     <w:p/>
     <w:p/>
     <w:sectPr>
-      <w:headerReference w:type="default" r:id="rId123"/>
+      <w:headerReference w:type="default" r:id="rId124"/>
       <w:pgSz w:w="16838" w:h="11906" w:orient="landscape" w:code="9"/>
       <w:pgMar w:top="851" w:right="851" w:bottom="851" w:left="851" w:header="567" w:footer="510" w:gutter="0"/>
       <w:cols w:space="708"/>
@@ -48493,11 +48445,11 @@
     <w:rsid w:val="003F1D32"/>
     <w:rsid w:val="003F4644"/>
     <w:rsid w:val="00467633"/>
+    <w:rsid w:val="00550F98"/>
     <w:rsid w:val="007D7E58"/>
     <w:rsid w:val="00821C03"/>
     <w:rsid w:val="00A77CE4"/>
     <w:rsid w:val="00A85FE1"/>
-    <w:rsid w:val="00B811F1"/>
     <w:rsid w:val="00BE00C9"/>
     <w:rsid w:val="00C07005"/>
     <w:rsid w:val="00D32924"/>

</xml_diff>

<commit_message>
Added in correct wireframe before feedback
</commit_message>
<xml_diff>
--- a/Javascript_Portfolio(LV)_V1_Amina_Aar.docx
+++ b/Javascript_Portfolio(LV)_V1_Amina_Aar.docx
@@ -31005,19 +31005,19 @@
         <w:tblLook w:val="04A0" w:firstRow="1" w:lastRow="0" w:firstColumn="1" w:lastColumn="0" w:noHBand="0" w:noVBand="1"/>
       </w:tblPr>
       <w:tblGrid>
-        <w:gridCol w:w="1693"/>
-        <w:gridCol w:w="94"/>
-        <w:gridCol w:w="1821"/>
+        <w:gridCol w:w="1555"/>
+        <w:gridCol w:w="88"/>
+        <w:gridCol w:w="1691"/>
         <w:gridCol w:w="1481"/>
-        <w:gridCol w:w="202"/>
-        <w:gridCol w:w="978"/>
-        <w:gridCol w:w="656"/>
-        <w:gridCol w:w="52"/>
-        <w:gridCol w:w="405"/>
-        <w:gridCol w:w="1130"/>
-        <w:gridCol w:w="257"/>
-        <w:gridCol w:w="778"/>
-        <w:gridCol w:w="1170"/>
+        <w:gridCol w:w="167"/>
+        <w:gridCol w:w="986"/>
+        <w:gridCol w:w="647"/>
+        <w:gridCol w:w="43"/>
+        <w:gridCol w:w="507"/>
+        <w:gridCol w:w="1101"/>
+        <w:gridCol w:w="227"/>
+        <w:gridCol w:w="914"/>
+        <w:gridCol w:w="1079"/>
       </w:tblGrid>
       <w:tr>
         <w:tc>
@@ -34604,10 +34604,10 @@
               </w:rPr>
               <w:lastRenderedPageBreak/>
               <w:drawing>
-                <wp:inline distT="0" distB="0" distL="0" distR="0" wp14:anchorId="490858A7" wp14:editId="658A27DC">
-                  <wp:extent cx="6659880" cy="9333865"/>
-                  <wp:effectExtent l="0" t="0" r="7620" b="635"/>
-                  <wp:docPr id="1830364193" name="Picture 3" descr="A screenshot of a computer&#10;&#10;AI-generated content may be incorrect."/>
+                <wp:inline distT="0" distB="0" distL="0" distR="0" wp14:anchorId="66E0FB84" wp14:editId="6314B3CE">
+                  <wp:extent cx="5365115" cy="9791700"/>
+                  <wp:effectExtent l="0" t="0" r="6985" b="0"/>
+                  <wp:docPr id="1075264541" name="Picture 4"/>
                   <wp:cNvGraphicFramePr>
                     <a:graphicFrameLocks xmlns:a="http://schemas.openxmlformats.org/drawingml/2006/main" noChangeAspect="1"/>
                   </wp:cNvGraphicFramePr>
@@ -34615,7 +34615,7 @@
                     <a:graphicData uri="http://schemas.openxmlformats.org/drawingml/2006/picture">
                       <pic:pic xmlns:pic="http://schemas.openxmlformats.org/drawingml/2006/picture">
                         <pic:nvPicPr>
-                          <pic:cNvPr id="1830364193" name="Picture 3" descr="A screenshot of a computer&#10;&#10;AI-generated content may be incorrect."/>
+                          <pic:cNvPr id="1075264541" name="Picture 1075264541"/>
                           <pic:cNvPicPr/>
                         </pic:nvPicPr>
                         <pic:blipFill>
@@ -34633,7 +34633,7 @@
                         <pic:spPr>
                           <a:xfrm>
                             <a:off x="0" y="0"/>
-                            <a:ext cx="6659880" cy="9333865"/>
+                            <a:ext cx="5365115" cy="9791700"/>
                           </a:xfrm>
                           <a:prstGeom prst="rect">
                             <a:avLst/>
@@ -34701,7 +34701,11 @@
             <w:tcW w:w="3828" w:type="dxa"/>
             <w:gridSpan w:val="5"/>
           </w:tcPr>
-          <w:p/>
+          <w:p>
+            <w:r>
+              <w:t>ac77a3a</w:t>
+            </w:r>
+          </w:p>
         </w:tc>
       </w:tr>
       <w:tr>
@@ -34765,11 +34769,6 @@
             <w:r>
               <w:t>&gt;</w:t>
             </w:r>
-          </w:p>
-          <w:p>
-            <w:pPr>
-              <w:spacing w:before="120" w:after="120"/>
-            </w:pPr>
           </w:p>
           <w:p>
             <w:pPr>
@@ -35571,6 +35570,7 @@
                       <w:b/>
                       <w:bCs/>
                     </w:rPr>
+                    <w:lastRenderedPageBreak/>
                     <w:t>UI Section</w:t>
                   </w:r>
                 </w:p>
@@ -35971,6 +35971,7 @@
           </w:tcPr>
           <w:p>
             <w:r>
+              <w:lastRenderedPageBreak/>
               <w:t>Branch name</w:t>
             </w:r>
           </w:p>
@@ -36613,20 +36614,20 @@
               <w:spacing w:before="120" w:after="120"/>
             </w:pPr>
             <w:r>
+              <w:t>Record the results of the tests you outlined in 5.13</w:t>
+            </w:r>
+          </w:p>
+          <w:p>
+            <w:pPr>
+              <w:spacing w:before="120" w:after="120"/>
+            </w:pPr>
+            <w:r>
+              <w:t>&lt;Insert the name of your test plan file&gt;</w:t>
+            </w:r>
+          </w:p>
+          <w:p>
+            <w:r>
               <w:lastRenderedPageBreak/>
-              <w:t>Record the results of the tests you outlined in 5.13</w:t>
-            </w:r>
-          </w:p>
-          <w:p>
-            <w:pPr>
-              <w:spacing w:before="120" w:after="120"/>
-            </w:pPr>
-            <w:r>
-              <w:t>&lt;Insert the name of your test plan file&gt;</w:t>
-            </w:r>
-          </w:p>
-          <w:p>
-            <w:r>
               <w:t xml:space="preserve">If </w:t>
             </w:r>
             <w:r>
@@ -36661,6 +36662,7 @@
           </w:tcPr>
           <w:p>
             <w:r>
+              <w:lastRenderedPageBreak/>
               <w:t>Branch name</w:t>
             </w:r>
           </w:p>
@@ -48441,11 +48443,11 @@
     <w:rsid w:val="00041EC6"/>
     <w:rsid w:val="000649D3"/>
     <w:rsid w:val="000B7F08"/>
+    <w:rsid w:val="00197E84"/>
     <w:rsid w:val="002400ED"/>
     <w:rsid w:val="003F1D32"/>
     <w:rsid w:val="003F4644"/>
     <w:rsid w:val="00467633"/>
-    <w:rsid w:val="00550F98"/>
     <w:rsid w:val="007D7E58"/>
     <w:rsid w:val="00821C03"/>
     <w:rsid w:val="00A77CE4"/>

</xml_diff>

<commit_message>
Added in wireframe After feedback
Used the feedback from teacher to modify original wireframe. created the wireframe and added screenshot
</commit_message>
<xml_diff>
--- a/Javascript_Portfolio(LV)_V1_Amina_Aar.docx
+++ b/Javascript_Portfolio(LV)_V1_Amina_Aar.docx
@@ -31005,19 +31005,19 @@
         <w:tblLook w:val="04A0" w:firstRow="1" w:lastRow="0" w:firstColumn="1" w:lastColumn="0" w:noHBand="0" w:noVBand="1"/>
       </w:tblPr>
       <w:tblGrid>
-        <w:gridCol w:w="1693"/>
-        <w:gridCol w:w="94"/>
-        <w:gridCol w:w="1821"/>
-        <w:gridCol w:w="1481"/>
-        <w:gridCol w:w="202"/>
+        <w:gridCol w:w="1725"/>
+        <w:gridCol w:w="98"/>
+        <w:gridCol w:w="1829"/>
+        <w:gridCol w:w="1478"/>
+        <w:gridCol w:w="187"/>
         <w:gridCol w:w="978"/>
-        <w:gridCol w:w="656"/>
-        <w:gridCol w:w="52"/>
-        <w:gridCol w:w="405"/>
-        <w:gridCol w:w="1130"/>
-        <w:gridCol w:w="257"/>
-        <w:gridCol w:w="778"/>
-        <w:gridCol w:w="1170"/>
+        <w:gridCol w:w="663"/>
+        <w:gridCol w:w="48"/>
+        <w:gridCol w:w="419"/>
+        <w:gridCol w:w="1117"/>
+        <w:gridCol w:w="254"/>
+        <w:gridCol w:w="774"/>
+        <w:gridCol w:w="1146"/>
       </w:tblGrid>
       <w:tr>
         <w:tc>
@@ -34604,10 +34604,10 @@
               </w:rPr>
               <w:lastRenderedPageBreak/>
               <w:drawing>
-                <wp:inline distT="0" distB="0" distL="0" distR="0" wp14:anchorId="490858A7" wp14:editId="658A27DC">
-                  <wp:extent cx="6659880" cy="9333865"/>
-                  <wp:effectExtent l="0" t="0" r="7620" b="635"/>
-                  <wp:docPr id="1830364193" name="Picture 3" descr="A screenshot of a computer&#10;&#10;AI-generated content may be incorrect."/>
+                <wp:inline distT="0" distB="0" distL="0" distR="0" wp14:anchorId="66E0FB84" wp14:editId="6314B3CE">
+                  <wp:extent cx="5365115" cy="9791700"/>
+                  <wp:effectExtent l="0" t="0" r="6985" b="0"/>
+                  <wp:docPr id="1075264541" name="Picture 4"/>
                   <wp:cNvGraphicFramePr>
                     <a:graphicFrameLocks xmlns:a="http://schemas.openxmlformats.org/drawingml/2006/main" noChangeAspect="1"/>
                   </wp:cNvGraphicFramePr>
@@ -34615,11 +34615,261 @@
                     <a:graphicData uri="http://schemas.openxmlformats.org/drawingml/2006/picture">
                       <pic:pic xmlns:pic="http://schemas.openxmlformats.org/drawingml/2006/picture">
                         <pic:nvPicPr>
-                          <pic:cNvPr id="1830364193" name="Picture 3" descr="A screenshot of a computer&#10;&#10;AI-generated content may be incorrect."/>
+                          <pic:cNvPr id="1075264541" name="Picture 1075264541"/>
                           <pic:cNvPicPr/>
                         </pic:nvPicPr>
                         <pic:blipFill>
                           <a:blip r:embed="rId116">
+                            <a:extLst>
+                              <a:ext uri="{28A0092B-C50C-407E-A947-70E740481C1C}">
+                                <a14:useLocalDpi xmlns:a14="http://schemas.microsoft.com/office/drawing/2010/main" val="0"/>
+                              </a:ext>
+                            </a:extLst>
+                          </a:blip>
+                          <a:stretch>
+                            <a:fillRect/>
+                          </a:stretch>
+                        </pic:blipFill>
+                        <pic:spPr>
+                          <a:xfrm>
+                            <a:off x="0" y="0"/>
+                            <a:ext cx="5365115" cy="9791700"/>
+                          </a:xfrm>
+                          <a:prstGeom prst="rect">
+                            <a:avLst/>
+                          </a:prstGeom>
+                        </pic:spPr>
+                      </pic:pic>
+                    </a:graphicData>
+                  </a:graphic>
+                </wp:inline>
+              </w:drawing>
+            </w:r>
+          </w:p>
+          <w:p>
+            <w:pPr>
+              <w:spacing w:before="120" w:after="120"/>
+            </w:pPr>
+          </w:p>
+          <w:p>
+            <w:pPr>
+              <w:spacing w:before="120" w:after="120"/>
+              <w:rPr>
+                <w:b/>
+                <w:bCs/>
+              </w:rPr>
+            </w:pPr>
+          </w:p>
+        </w:tc>
+      </w:tr>
+      <w:tr>
+        <w:tc>
+          <w:tcPr>
+            <w:tcW w:w="1555" w:type="dxa"/>
+          </w:tcPr>
+          <w:p>
+            <w:r>
+              <w:lastRenderedPageBreak/>
+              <w:t>Branch name</w:t>
+            </w:r>
+          </w:p>
+        </w:tc>
+        <w:tc>
+          <w:tcPr>
+            <w:tcW w:w="3260" w:type="dxa"/>
+            <w:gridSpan w:val="3"/>
+          </w:tcPr>
+          <w:p>
+            <w:r>
+              <w:t>wireframe</w:t>
+            </w:r>
+          </w:p>
+        </w:tc>
+        <w:tc>
+          <w:tcPr>
+            <w:tcW w:w="1843" w:type="dxa"/>
+            <w:gridSpan w:val="4"/>
+          </w:tcPr>
+          <w:p>
+            <w:r>
+              <w:t>Commit Number:</w:t>
+            </w:r>
+          </w:p>
+        </w:tc>
+        <w:tc>
+          <w:tcPr>
+            <w:tcW w:w="3828" w:type="dxa"/>
+            <w:gridSpan w:val="5"/>
+          </w:tcPr>
+          <w:p>
+            <w:r>
+              <w:t>d53976f</w:t>
+            </w:r>
+          </w:p>
+        </w:tc>
+      </w:tr>
+      <w:tr>
+        <w:tc>
+          <w:tcPr>
+            <w:tcW w:w="10478" w:type="dxa"/>
+            <w:gridSpan w:val="13"/>
+            <w:shd w:val="clear" w:color="auto" w:fill="000000" w:themeFill="text1"/>
+          </w:tcPr>
+          <w:p>
+            <w:pPr>
+              <w:spacing w:before="120" w:after="120"/>
+            </w:pPr>
+            <w:r>
+              <w:rPr>
+                <w:b/>
+                <w:bCs/>
+              </w:rPr>
+              <w:t>Q</w:t>
+            </w:r>
+            <w:r>
+              <w:rPr>
+                <w:b/>
+                <w:bCs/>
+              </w:rPr>
+              <w:t>5</w:t>
+            </w:r>
+            <w:r>
+              <w:rPr>
+                <w:b/>
+                <w:bCs/>
+              </w:rPr>
+              <w:t>.</w:t>
+            </w:r>
+            <w:r>
+              <w:rPr>
+                <w:b/>
+                <w:bCs/>
+              </w:rPr>
+              <w:t>6 Review the wireframe with the client and get feedback. Revise and update the wireframe from feedback given.</w:t>
+            </w:r>
+          </w:p>
+        </w:tc>
+      </w:tr>
+      <w:tr>
+        <w:tc>
+          <w:tcPr>
+            <w:tcW w:w="10478" w:type="dxa"/>
+            <w:gridSpan w:val="13"/>
+          </w:tcPr>
+          <w:p>
+            <w:pPr>
+              <w:spacing w:before="120" w:after="120"/>
+            </w:pPr>
+            <w:r>
+              <w:t>&lt;</w:t>
+            </w:r>
+            <w:r>
+              <w:t>List feedback</w:t>
+            </w:r>
+            <w:r>
+              <w:t>&gt;</w:t>
+            </w:r>
+          </w:p>
+          <w:p>
+            <w:pPr>
+              <w:spacing w:before="120" w:after="120"/>
+            </w:pPr>
+            <w:r>
+              <w:t xml:space="preserve">I need more </w:t>
+            </w:r>
+            <w:proofErr w:type="spellStart"/>
+            <w:r>
+              <w:t>colors</w:t>
+            </w:r>
+            <w:proofErr w:type="spellEnd"/>
+            <w:r>
+              <w:t>.</w:t>
+            </w:r>
+          </w:p>
+          <w:p>
+            <w:pPr>
+              <w:spacing w:before="120" w:after="120"/>
+            </w:pPr>
+            <w:proofErr w:type="spellStart"/>
+            <w:r>
+              <w:t>Colors</w:t>
+            </w:r>
+            <w:proofErr w:type="spellEnd"/>
+            <w:r>
+              <w:t xml:space="preserve"> red against black does not look good.</w:t>
+            </w:r>
+          </w:p>
+          <w:p>
+            <w:pPr>
+              <w:spacing w:before="120" w:after="120"/>
+            </w:pPr>
+            <w:r>
+              <w:t xml:space="preserve">Put gab between edge and content, </w:t>
+            </w:r>
+          </w:p>
+          <w:p>
+            <w:pPr>
+              <w:spacing w:before="120" w:after="120"/>
+            </w:pPr>
+            <w:proofErr w:type="spellStart"/>
+            <w:r>
+              <w:t>Center</w:t>
+            </w:r>
+            <w:proofErr w:type="spellEnd"/>
+            <w:r>
+              <w:t xml:space="preserve"> content.</w:t>
+            </w:r>
+          </w:p>
+          <w:p>
+            <w:pPr>
+              <w:spacing w:before="120" w:after="120"/>
+            </w:pPr>
+            <w:r>
+              <w:t>Style the lists better.</w:t>
+            </w:r>
+          </w:p>
+          <w:p>
+            <w:pPr>
+              <w:spacing w:before="120" w:after="120"/>
+            </w:pPr>
+            <w:r>
+              <w:t>Put gab between icons in the header and border</w:t>
+            </w:r>
+          </w:p>
+          <w:p>
+            <w:pPr>
+              <w:spacing w:before="120" w:after="120"/>
+            </w:pPr>
+            <w:r>
+              <w:t>&lt;Insert the screenshot of your updated wireframe&gt;</w:t>
+            </w:r>
+          </w:p>
+          <w:p>
+            <w:pPr>
+              <w:spacing w:before="120" w:after="120"/>
+            </w:pPr>
+            <w:r>
+              <w:rPr>
+                <w:noProof/>
+              </w:rPr>
+              <w:lastRenderedPageBreak/>
+              <w:drawing>
+                <wp:inline distT="0" distB="0" distL="0" distR="0" wp14:anchorId="460AA623" wp14:editId="50DD0FC0">
+                  <wp:extent cx="6659880" cy="9333865"/>
+                  <wp:effectExtent l="0" t="0" r="7620" b="635"/>
+                  <wp:docPr id="425145332" name="Picture 5" descr="A screenshot of a computer&#10;&#10;AI-generated content may be incorrect."/>
+                  <wp:cNvGraphicFramePr>
+                    <a:graphicFrameLocks xmlns:a="http://schemas.openxmlformats.org/drawingml/2006/main" noChangeAspect="1"/>
+                  </wp:cNvGraphicFramePr>
+                  <a:graphic xmlns:a="http://schemas.openxmlformats.org/drawingml/2006/main">
+                    <a:graphicData uri="http://schemas.openxmlformats.org/drawingml/2006/picture">
+                      <pic:pic xmlns:pic="http://schemas.openxmlformats.org/drawingml/2006/picture">
+                        <pic:nvPicPr>
+                          <pic:cNvPr id="425145332" name="Picture 5" descr="A screenshot of a computer&#10;&#10;AI-generated content may be incorrect."/>
+                          <pic:cNvPicPr/>
+                        </pic:nvPicPr>
+                        <pic:blipFill>
+                          <a:blip r:embed="rId117">
                             <a:extLst>
                               <a:ext uri="{28A0092B-C50C-407E-A947-70E740481C1C}">
                                 <a14:useLocalDpi xmlns:a14="http://schemas.microsoft.com/office/drawing/2010/main" val="0"/>
@@ -34649,11 +34899,6 @@
           <w:p>
             <w:pPr>
               <w:spacing w:before="120" w:after="120"/>
-            </w:pPr>
-          </w:p>
-          <w:p>
-            <w:pPr>
-              <w:spacing w:before="120" w:after="120"/>
               <w:rPr>
                 <w:b/>
                 <w:bCs/>
@@ -34681,132 +34926,9 @@
           </w:tcPr>
           <w:p>
             <w:r>
-              <w:t>wireframe</w:t>
-            </w:r>
-          </w:p>
-        </w:tc>
-        <w:tc>
-          <w:tcPr>
-            <w:tcW w:w="1843" w:type="dxa"/>
-            <w:gridSpan w:val="4"/>
-          </w:tcPr>
-          <w:p>
-            <w:r>
-              <w:t>Commit Number:</w:t>
-            </w:r>
-          </w:p>
-        </w:tc>
-        <w:tc>
-          <w:tcPr>
-            <w:tcW w:w="3828" w:type="dxa"/>
-            <w:gridSpan w:val="5"/>
-          </w:tcPr>
-          <w:p/>
-        </w:tc>
-      </w:tr>
-      <w:tr>
-        <w:tc>
-          <w:tcPr>
-            <w:tcW w:w="10478" w:type="dxa"/>
-            <w:gridSpan w:val="13"/>
-            <w:shd w:val="clear" w:color="auto" w:fill="000000" w:themeFill="text1"/>
-          </w:tcPr>
-          <w:p>
-            <w:pPr>
-              <w:spacing w:before="120" w:after="120"/>
-            </w:pPr>
-            <w:r>
-              <w:rPr>
-                <w:b/>
-                <w:bCs/>
-              </w:rPr>
-              <w:t>Q</w:t>
-            </w:r>
-            <w:r>
-              <w:rPr>
-                <w:b/>
-                <w:bCs/>
-              </w:rPr>
-              <w:t>5</w:t>
-            </w:r>
-            <w:r>
-              <w:rPr>
-                <w:b/>
-                <w:bCs/>
-              </w:rPr>
-              <w:t>.</w:t>
-            </w:r>
-            <w:r>
-              <w:rPr>
-                <w:b/>
-                <w:bCs/>
-              </w:rPr>
-              <w:t>6 Review the wireframe with the client and get feedback. Revise and update the wireframe from feedback given.</w:t>
-            </w:r>
-          </w:p>
-        </w:tc>
-      </w:tr>
-      <w:tr>
-        <w:tc>
-          <w:tcPr>
-            <w:tcW w:w="10478" w:type="dxa"/>
-            <w:gridSpan w:val="13"/>
-          </w:tcPr>
-          <w:p>
-            <w:pPr>
-              <w:spacing w:before="120" w:after="120"/>
-            </w:pPr>
-            <w:r>
-              <w:t>&lt;</w:t>
-            </w:r>
-            <w:r>
-              <w:t>List feedback</w:t>
-            </w:r>
-            <w:r>
-              <w:t>&gt;</w:t>
-            </w:r>
-          </w:p>
-          <w:p>
-            <w:pPr>
-              <w:spacing w:before="120" w:after="120"/>
-            </w:pPr>
-          </w:p>
-          <w:p>
-            <w:pPr>
-              <w:spacing w:before="120" w:after="120"/>
-            </w:pPr>
-            <w:r>
-              <w:t>&lt;Insert the screenshot of your updated wireframe&gt;</w:t>
-            </w:r>
-          </w:p>
-          <w:p>
-            <w:pPr>
-              <w:spacing w:before="120" w:after="120"/>
-              <w:rPr>
-                <w:b/>
-                <w:bCs/>
-              </w:rPr>
-            </w:pPr>
-          </w:p>
-        </w:tc>
-      </w:tr>
-      <w:tr>
-        <w:tc>
-          <w:tcPr>
-            <w:tcW w:w="1555" w:type="dxa"/>
-          </w:tcPr>
-          <w:p>
-            <w:r>
-              <w:t>Branch name</w:t>
-            </w:r>
-          </w:p>
-        </w:tc>
-        <w:tc>
-          <w:tcPr>
-            <w:tcW w:w="3260" w:type="dxa"/>
-            <w:gridSpan w:val="3"/>
-          </w:tcPr>
-          <w:p/>
+              <w:t>wireframeAfterFeedback</w:t>
+            </w:r>
+          </w:p>
         </w:tc>
         <w:tc>
           <w:tcPr>
@@ -35828,6 +35950,7 @@
                 </w:p>
                 <w:p>
                   <w:r>
+                    <w:lastRenderedPageBreak/>
                     <w:t xml:space="preserve">Action 2: list view area </w:t>
                   </w:r>
                   <w:proofErr w:type="gramStart"/>
@@ -35971,6 +36094,7 @@
           </w:tcPr>
           <w:p>
             <w:r>
+              <w:lastRenderedPageBreak/>
               <w:t>Branch name</w:t>
             </w:r>
           </w:p>
@@ -36613,7 +36737,6 @@
               <w:spacing w:before="120" w:after="120"/>
             </w:pPr>
             <w:r>
-              <w:lastRenderedPageBreak/>
               <w:t>Record the results of the tests you outlined in 5.13</w:t>
             </w:r>
           </w:p>
@@ -36826,6 +36949,7 @@
                 <w:b/>
                 <w:bCs/>
               </w:rPr>
+              <w:lastRenderedPageBreak/>
               <w:t>Checklist and sign off</w:t>
             </w:r>
           </w:p>
@@ -37640,7 +37764,7 @@
             <w:r>
               <w:t xml:space="preserve">You are required to contribute to a project and work in a team collaboration environment using GitHub. The project is a website. And the URL of the website is </w:t>
             </w:r>
-            <w:hyperlink r:id="rId117" w:history="1">
+            <w:hyperlink r:id="rId118" w:history="1">
               <w:r>
                 <w:rPr>
                   <w:rStyle w:val="Hyperlink"/>
@@ -37739,7 +37863,7 @@
                           </pic:cNvPicPr>
                         </pic:nvPicPr>
                         <pic:blipFill>
-                          <a:blip r:embed="rId118"/>
+                          <a:blip r:embed="rId119"/>
                           <a:stretch>
                             <a:fillRect/>
                           </a:stretch>
@@ -37879,348 +38003,6 @@
             <w:r>
               <w:t xml:space="preserve">Step 1. Visit </w:t>
             </w:r>
-            <w:hyperlink r:id="rId119" w:history="1">
-              <w:r>
-                <w:rPr>
-                  <w:rStyle w:val="Hyperlink"/>
-                </w:rPr>
-                <w:t>https://github.com/Amberside/the-programming-team-202510</w:t>
-              </w:r>
-            </w:hyperlink>
-          </w:p>
-          <w:p>
-            <w:r>
-              <w:t>Step 2. Click on Amberle’s name (the first grid) to view Amberle’s page (page can be viewed)</w:t>
-            </w:r>
-          </w:p>
-          <w:p>
-            <w:r>
-              <w:t>Step 3. Find your name, click on your name to check your page (page not found)</w:t>
-            </w:r>
-          </w:p>
-          <w:p>
-            <w:r>
-              <w:t>Step 4. Provide your GitHub username to your teacher to be added to the repository</w:t>
-            </w:r>
-          </w:p>
-          <w:p>
-            <w:r>
-              <w:t>Step 5. After your teacher invited you to the repository, accept the invitation in your email.</w:t>
-            </w:r>
-          </w:p>
-          <w:p>
-            <w:r>
-              <w:t>Step 6. Clone the repository to your local environment</w:t>
-            </w:r>
-          </w:p>
-          <w:p>
-            <w:r>
-              <w:t>Step 7. Create a new branch</w:t>
-            </w:r>
-          </w:p>
-          <w:p>
-            <w:r>
-              <w:t xml:space="preserve">Step 8. In folder “team”, create a sub-folder and name it </w:t>
-            </w:r>
-            <w:proofErr w:type="gramStart"/>
-            <w:r>
-              <w:t>using</w:t>
-            </w:r>
-            <w:proofErr w:type="gramEnd"/>
-            <w:r>
-              <w:t xml:space="preserve"> your</w:t>
-            </w:r>
-            <w:r>
-              <w:t xml:space="preserve"> first name</w:t>
-            </w:r>
-          </w:p>
-          <w:p>
-            <w:r>
-              <w:t>Step 9. In the sub-folder created above, create a file named “index.html”.</w:t>
-            </w:r>
-          </w:p>
-          <w:p>
-            <w:r>
-              <w:t>Step 10. Develop the content</w:t>
-            </w:r>
-          </w:p>
-          <w:p>
-            <w:r>
-              <w:t>Step 11. Test the result – Your page shall be displayed after clicking your name from the home page</w:t>
-            </w:r>
-          </w:p>
-          <w:p>
-            <w:r>
-              <w:t>Step 12. You may ask your teacher to confirm the test result before committing the codes</w:t>
-            </w:r>
-          </w:p>
-          <w:p>
-            <w:r>
-              <w:t>Step 13. Commit the codes</w:t>
-            </w:r>
-          </w:p>
-          <w:p>
-            <w:r>
-              <w:t>Step 14. Push/publish the commit to the server</w:t>
-            </w:r>
-          </w:p>
-          <w:p>
-            <w:r>
-              <w:t>Step 15. In GitHub website, create a pull request then notify your teacher to review the codes</w:t>
-            </w:r>
-          </w:p>
-          <w:p>
-            <w:r>
-              <w:t>Step 16</w:t>
-            </w:r>
-            <w:r>
-              <w:t xml:space="preserve"> R</w:t>
-            </w:r>
-            <w:r>
-              <w:t>espond to feedback</w:t>
-            </w:r>
-            <w:r>
-              <w:t>.</w:t>
-            </w:r>
-          </w:p>
-          <w:p>
-            <w:r>
-              <w:lastRenderedPageBreak/>
-              <w:t xml:space="preserve">Step 17. If your code is approved, your teacher will merge the code. Then you could view the website again to confirm </w:t>
-            </w:r>
-            <w:proofErr w:type="gramStart"/>
-            <w:r>
-              <w:t>the final result</w:t>
-            </w:r>
-            <w:proofErr w:type="gramEnd"/>
-            <w:r>
-              <w:t>.</w:t>
-            </w:r>
-          </w:p>
-          <w:p>
-            <w:r>
-              <w:t>Step 18. Update the JavaScript file</w:t>
-            </w:r>
-          </w:p>
-          <w:p>
-            <w:r>
-              <w:t>Step 19. Obtain final sign-off from a supervisor</w:t>
-            </w:r>
-          </w:p>
-          <w:p/>
-          <w:p>
-            <w:pPr>
-              <w:rPr>
-                <w:b/>
-                <w:bCs/>
-              </w:rPr>
-            </w:pPr>
-            <w:r>
-              <w:rPr>
-                <w:b/>
-                <w:bCs/>
-              </w:rPr>
-              <w:t xml:space="preserve">5, Upload your pages and this document to </w:t>
-            </w:r>
-            <w:proofErr w:type="spellStart"/>
-            <w:r>
-              <w:rPr>
-                <w:b/>
-                <w:bCs/>
-              </w:rPr>
-              <w:t>Brightpspace</w:t>
-            </w:r>
-            <w:proofErr w:type="spellEnd"/>
-          </w:p>
-          <w:p/>
-        </w:tc>
-      </w:tr>
-      <w:tr>
-        <w:tc>
-          <w:tcPr>
-            <w:tcW w:w="10486" w:type="dxa"/>
-            <w:gridSpan w:val="9"/>
-            <w:shd w:val="clear" w:color="auto" w:fill="000000" w:themeFill="text1"/>
-          </w:tcPr>
-          <w:p>
-            <w:pPr>
-              <w:spacing w:before="120" w:after="120"/>
-            </w:pPr>
-            <w:r>
-              <w:rPr>
-                <w:b/>
-                <w:bCs/>
-              </w:rPr>
-              <w:lastRenderedPageBreak/>
-              <w:t>Q</w:t>
-            </w:r>
-            <w:r>
-              <w:rPr>
-                <w:b/>
-                <w:bCs/>
-              </w:rPr>
-              <w:t>6</w:t>
-            </w:r>
-            <w:r>
-              <w:rPr>
-                <w:b/>
-                <w:bCs/>
-              </w:rPr>
-              <w:t>.</w:t>
-            </w:r>
-            <w:r>
-              <w:rPr>
-                <w:b/>
-                <w:bCs/>
-              </w:rPr>
-              <w:t xml:space="preserve">1 </w:t>
-            </w:r>
-            <w:r>
-              <w:rPr>
-                <w:b/>
-                <w:bCs/>
-              </w:rPr>
-              <w:t>GitHub Details and config</w:t>
-            </w:r>
-          </w:p>
-        </w:tc>
-      </w:tr>
-      <w:tr>
-        <w:tc>
-          <w:tcPr>
-            <w:tcW w:w="10486" w:type="dxa"/>
-            <w:gridSpan w:val="9"/>
-          </w:tcPr>
-          <w:p>
-            <w:r>
-              <w:t>&lt;Record your GitHub username&gt;</w:t>
-            </w:r>
-            <w:r>
-              <w:t xml:space="preserve"> </w:t>
-            </w:r>
-          </w:p>
-          <w:p>
-            <w:proofErr w:type="spellStart"/>
-            <w:r>
-              <w:t>AminaNasra</w:t>
-            </w:r>
-            <w:proofErr w:type="spellEnd"/>
-          </w:p>
-          <w:p/>
-          <w:p>
-            <w:r>
-              <w:t>&lt;record any difficulties with using GitHub&gt;</w:t>
-            </w:r>
-          </w:p>
-          <w:p>
-            <w:r>
-              <w:t xml:space="preserve">Initially the repository would not clone when I inserted the </w:t>
-            </w:r>
-            <w:proofErr w:type="spellStart"/>
-            <w:r>
-              <w:t>url</w:t>
-            </w:r>
-            <w:proofErr w:type="spellEnd"/>
-            <w:r>
-              <w:t xml:space="preserve">. </w:t>
-            </w:r>
-            <w:proofErr w:type="gramStart"/>
-            <w:r>
-              <w:t>However</w:t>
-            </w:r>
-            <w:proofErr w:type="gramEnd"/>
-            <w:r>
-              <w:t xml:space="preserve"> it worked when I cloned it from </w:t>
-            </w:r>
-            <w:proofErr w:type="spellStart"/>
-            <w:r>
-              <w:t>github</w:t>
-            </w:r>
-            <w:proofErr w:type="spellEnd"/>
-            <w:r>
-              <w:t xml:space="preserve"> remote server.</w:t>
-            </w:r>
-          </w:p>
-          <w:p/>
-          <w:p>
-            <w:r>
-              <w:t>&lt;Let the teacher know if there are any disruptions while you are doing this part&gt;</w:t>
-            </w:r>
-          </w:p>
-          <w:p>
-            <w:r>
-              <w:t>Had issues sending merge request, teacher helped fix the issue by telling me to create a branch.</w:t>
-            </w:r>
-          </w:p>
-          <w:p/>
-        </w:tc>
-      </w:tr>
-      <w:tr>
-        <w:tc>
-          <w:tcPr>
-            <w:tcW w:w="10486" w:type="dxa"/>
-            <w:gridSpan w:val="9"/>
-            <w:shd w:val="clear" w:color="auto" w:fill="000000" w:themeFill="text1"/>
-          </w:tcPr>
-          <w:p>
-            <w:pPr>
-              <w:spacing w:before="120" w:after="120"/>
-            </w:pPr>
-            <w:r>
-              <w:rPr>
-                <w:b/>
-                <w:bCs/>
-              </w:rPr>
-              <w:t>Q</w:t>
-            </w:r>
-            <w:r>
-              <w:rPr>
-                <w:b/>
-                <w:bCs/>
-              </w:rPr>
-              <w:t>6</w:t>
-            </w:r>
-            <w:r>
-              <w:rPr>
-                <w:b/>
-                <w:bCs/>
-              </w:rPr>
-              <w:t>.</w:t>
-            </w:r>
-            <w:r>
-              <w:rPr>
-                <w:b/>
-                <w:bCs/>
-              </w:rPr>
-              <w:t>2</w:t>
-            </w:r>
-            <w:r>
-              <w:rPr>
-                <w:b/>
-                <w:bCs/>
-              </w:rPr>
-              <w:t xml:space="preserve"> </w:t>
-            </w:r>
-            <w:r>
-              <w:rPr>
-                <w:b/>
-                <w:bCs/>
-              </w:rPr>
-              <w:t>Create your team page</w:t>
-            </w:r>
-          </w:p>
-        </w:tc>
-      </w:tr>
-      <w:tr>
-        <w:tc>
-          <w:tcPr>
-            <w:tcW w:w="10486" w:type="dxa"/>
-            <w:gridSpan w:val="9"/>
-          </w:tcPr>
-          <w:p>
-            <w:r>
-              <w:t xml:space="preserve">Clone </w:t>
-            </w:r>
             <w:hyperlink r:id="rId120" w:history="1">
               <w:r>
                 <w:rPr>
@@ -38229,35 +38011,150 @@
                 <w:t>https://github.com/Amberside/the-programming-team-202510</w:t>
               </w:r>
             </w:hyperlink>
-            <w:r>
-              <w:t xml:space="preserve"> </w:t>
-            </w:r>
-          </w:p>
-          <w:p>
-            <w:r>
-              <w:t>&lt;insert a screenshot of GitHub desktop showing the cloned repository&gt;</w:t>
+          </w:p>
+          <w:p>
+            <w:r>
+              <w:t>Step 2. Click on Amberle’s name (the first grid) to view Amberle’s page (page can be viewed)</w:t>
+            </w:r>
+          </w:p>
+          <w:p>
+            <w:r>
+              <w:t>Step 3. Find your name, click on your name to check your page (page not found)</w:t>
+            </w:r>
+          </w:p>
+          <w:p>
+            <w:r>
+              <w:t>Step 4. Provide your GitHub username to your teacher to be added to the repository</w:t>
+            </w:r>
+          </w:p>
+          <w:p>
+            <w:r>
+              <w:t>Step 5. After your teacher invited you to the repository, accept the invitation in your email.</w:t>
+            </w:r>
+          </w:p>
+          <w:p>
+            <w:r>
+              <w:t>Step 6. Clone the repository to your local environment</w:t>
+            </w:r>
+          </w:p>
+          <w:p>
+            <w:r>
+              <w:t>Step 7. Create a new branch</w:t>
+            </w:r>
+          </w:p>
+          <w:p>
+            <w:r>
+              <w:t xml:space="preserve">Step 8. In folder “team”, create a sub-folder and name it </w:t>
+            </w:r>
+            <w:proofErr w:type="gramStart"/>
+            <w:r>
+              <w:t>using</w:t>
+            </w:r>
+            <w:proofErr w:type="gramEnd"/>
+            <w:r>
+              <w:t xml:space="preserve"> your</w:t>
+            </w:r>
+            <w:r>
+              <w:t xml:space="preserve"> first name</w:t>
+            </w:r>
+          </w:p>
+          <w:p>
+            <w:r>
+              <w:t>Step 9. In the sub-folder created above, create a file named “index.html”.</w:t>
+            </w:r>
+          </w:p>
+          <w:p>
+            <w:r>
+              <w:t>Step 10. Develop the content</w:t>
+            </w:r>
+          </w:p>
+          <w:p>
+            <w:r>
+              <w:t>Step 11. Test the result – Your page shall be displayed after clicking your name from the home page</w:t>
+            </w:r>
+          </w:p>
+          <w:p>
+            <w:r>
+              <w:t>Step 12. You may ask your teacher to confirm the test result before committing the codes</w:t>
+            </w:r>
+          </w:p>
+          <w:p>
+            <w:r>
+              <w:t>Step 13. Commit the codes</w:t>
+            </w:r>
+          </w:p>
+          <w:p>
+            <w:r>
+              <w:t>Step 14. Push/publish the commit to the server</w:t>
+            </w:r>
+          </w:p>
+          <w:p>
+            <w:r>
+              <w:t>Step 15. In GitHub website, create a pull request then notify your teacher to review the codes</w:t>
+            </w:r>
+          </w:p>
+          <w:p>
+            <w:r>
+              <w:t>Step 16</w:t>
+            </w:r>
+            <w:r>
+              <w:t xml:space="preserve"> R</w:t>
+            </w:r>
+            <w:r>
+              <w:t>espond to feedback</w:t>
+            </w:r>
+            <w:r>
+              <w:t>.</w:t>
+            </w:r>
+          </w:p>
+          <w:p>
+            <w:r>
+              <w:lastRenderedPageBreak/>
+              <w:t xml:space="preserve">Step 17. If your code is approved, your teacher will merge the code. Then you could view the website again to confirm </w:t>
+            </w:r>
+            <w:proofErr w:type="gramStart"/>
+            <w:r>
+              <w:t>the final result</w:t>
+            </w:r>
+            <w:proofErr w:type="gramEnd"/>
+            <w:r>
+              <w:t>.</w:t>
+            </w:r>
+          </w:p>
+          <w:p>
+            <w:r>
+              <w:t>Step 18. Update the JavaScript file</w:t>
+            </w:r>
+          </w:p>
+          <w:p>
+            <w:r>
+              <w:t>Step 19. Obtain final sign-off from a supervisor</w:t>
             </w:r>
           </w:p>
           <w:p/>
           <w:p>
-            <w:r>
-              <w:t>Add in your directory under the team directory</w:t>
-            </w:r>
-          </w:p>
-          <w:p>
-            <w:r>
-              <w:t>Add in your name, information and portfolio details</w:t>
-            </w:r>
-          </w:p>
-          <w:p>
-            <w:r>
-              <w:t>Send the merge request to the teacher.</w:t>
-            </w:r>
-          </w:p>
-          <w:p>
-            <w:r>
-              <w:t>Merge request number:</w:t>
-            </w:r>
+            <w:pPr>
+              <w:rPr>
+                <w:b/>
+                <w:bCs/>
+              </w:rPr>
+            </w:pPr>
+            <w:r>
+              <w:rPr>
+                <w:b/>
+                <w:bCs/>
+              </w:rPr>
+              <w:t xml:space="preserve">5, Upload your pages and this document to </w:t>
+            </w:r>
+            <w:proofErr w:type="spellStart"/>
+            <w:r>
+              <w:rPr>
+                <w:b/>
+                <w:bCs/>
+              </w:rPr>
+              <w:t>Brightpspace</w:t>
+            </w:r>
+            <w:proofErr w:type="spellEnd"/>
           </w:p>
           <w:p/>
         </w:tc>
@@ -38265,6 +38162,233 @@
       <w:tr>
         <w:tc>
           <w:tcPr>
+            <w:tcW w:w="10486" w:type="dxa"/>
+            <w:gridSpan w:val="9"/>
+            <w:shd w:val="clear" w:color="auto" w:fill="000000" w:themeFill="text1"/>
+          </w:tcPr>
+          <w:p>
+            <w:pPr>
+              <w:spacing w:before="120" w:after="120"/>
+            </w:pPr>
+            <w:r>
+              <w:rPr>
+                <w:b/>
+                <w:bCs/>
+              </w:rPr>
+              <w:lastRenderedPageBreak/>
+              <w:t>Q</w:t>
+            </w:r>
+            <w:r>
+              <w:rPr>
+                <w:b/>
+                <w:bCs/>
+              </w:rPr>
+              <w:t>6</w:t>
+            </w:r>
+            <w:r>
+              <w:rPr>
+                <w:b/>
+                <w:bCs/>
+              </w:rPr>
+              <w:t>.</w:t>
+            </w:r>
+            <w:r>
+              <w:rPr>
+                <w:b/>
+                <w:bCs/>
+              </w:rPr>
+              <w:t xml:space="preserve">1 </w:t>
+            </w:r>
+            <w:r>
+              <w:rPr>
+                <w:b/>
+                <w:bCs/>
+              </w:rPr>
+              <w:t>GitHub Details and config</w:t>
+            </w:r>
+          </w:p>
+        </w:tc>
+      </w:tr>
+      <w:tr>
+        <w:tc>
+          <w:tcPr>
+            <w:tcW w:w="10486" w:type="dxa"/>
+            <w:gridSpan w:val="9"/>
+          </w:tcPr>
+          <w:p>
+            <w:r>
+              <w:t>&lt;Record your GitHub username&gt;</w:t>
+            </w:r>
+            <w:r>
+              <w:t xml:space="preserve"> </w:t>
+            </w:r>
+          </w:p>
+          <w:p>
+            <w:proofErr w:type="spellStart"/>
+            <w:r>
+              <w:t>AminaNasra</w:t>
+            </w:r>
+            <w:proofErr w:type="spellEnd"/>
+          </w:p>
+          <w:p/>
+          <w:p>
+            <w:r>
+              <w:t>&lt;record any difficulties with using GitHub&gt;</w:t>
+            </w:r>
+          </w:p>
+          <w:p>
+            <w:r>
+              <w:t xml:space="preserve">Initially the repository would not clone when I inserted the </w:t>
+            </w:r>
+            <w:proofErr w:type="spellStart"/>
+            <w:r>
+              <w:t>url</w:t>
+            </w:r>
+            <w:proofErr w:type="spellEnd"/>
+            <w:r>
+              <w:t xml:space="preserve">. </w:t>
+            </w:r>
+            <w:proofErr w:type="gramStart"/>
+            <w:r>
+              <w:t>However</w:t>
+            </w:r>
+            <w:proofErr w:type="gramEnd"/>
+            <w:r>
+              <w:t xml:space="preserve"> it worked when I cloned it from </w:t>
+            </w:r>
+            <w:proofErr w:type="spellStart"/>
+            <w:r>
+              <w:t>github</w:t>
+            </w:r>
+            <w:proofErr w:type="spellEnd"/>
+            <w:r>
+              <w:t xml:space="preserve"> remote server.</w:t>
+            </w:r>
+          </w:p>
+          <w:p/>
+          <w:p>
+            <w:r>
+              <w:t>&lt;Let the teacher know if there are any disruptions while you are doing this part&gt;</w:t>
+            </w:r>
+          </w:p>
+          <w:p>
+            <w:r>
+              <w:t>Had issues sending merge request, teacher helped fix the issue by telling me to create a branch.</w:t>
+            </w:r>
+          </w:p>
+          <w:p/>
+        </w:tc>
+      </w:tr>
+      <w:tr>
+        <w:tc>
+          <w:tcPr>
+            <w:tcW w:w="10486" w:type="dxa"/>
+            <w:gridSpan w:val="9"/>
+            <w:shd w:val="clear" w:color="auto" w:fill="000000" w:themeFill="text1"/>
+          </w:tcPr>
+          <w:p>
+            <w:pPr>
+              <w:spacing w:before="120" w:after="120"/>
+            </w:pPr>
+            <w:r>
+              <w:rPr>
+                <w:b/>
+                <w:bCs/>
+              </w:rPr>
+              <w:t>Q</w:t>
+            </w:r>
+            <w:r>
+              <w:rPr>
+                <w:b/>
+                <w:bCs/>
+              </w:rPr>
+              <w:t>6</w:t>
+            </w:r>
+            <w:r>
+              <w:rPr>
+                <w:b/>
+                <w:bCs/>
+              </w:rPr>
+              <w:t>.</w:t>
+            </w:r>
+            <w:r>
+              <w:rPr>
+                <w:b/>
+                <w:bCs/>
+              </w:rPr>
+              <w:t>2</w:t>
+            </w:r>
+            <w:r>
+              <w:rPr>
+                <w:b/>
+                <w:bCs/>
+              </w:rPr>
+              <w:t xml:space="preserve"> </w:t>
+            </w:r>
+            <w:r>
+              <w:rPr>
+                <w:b/>
+                <w:bCs/>
+              </w:rPr>
+              <w:t>Create your team page</w:t>
+            </w:r>
+          </w:p>
+        </w:tc>
+      </w:tr>
+      <w:tr>
+        <w:tc>
+          <w:tcPr>
+            <w:tcW w:w="10486" w:type="dxa"/>
+            <w:gridSpan w:val="9"/>
+          </w:tcPr>
+          <w:p>
+            <w:r>
+              <w:t xml:space="preserve">Clone </w:t>
+            </w:r>
+            <w:hyperlink r:id="rId121" w:history="1">
+              <w:r>
+                <w:rPr>
+                  <w:rStyle w:val="Hyperlink"/>
+                </w:rPr>
+                <w:t>https://github.com/Amberside/the-programming-team-202510</w:t>
+              </w:r>
+            </w:hyperlink>
+            <w:r>
+              <w:t xml:space="preserve"> </w:t>
+            </w:r>
+          </w:p>
+          <w:p>
+            <w:r>
+              <w:t>&lt;insert a screenshot of GitHub desktop showing the cloned repository&gt;</w:t>
+            </w:r>
+          </w:p>
+          <w:p/>
+          <w:p>
+            <w:r>
+              <w:t>Add in your directory under the team directory</w:t>
+            </w:r>
+          </w:p>
+          <w:p>
+            <w:r>
+              <w:t>Add in your name, information and portfolio details</w:t>
+            </w:r>
+          </w:p>
+          <w:p>
+            <w:r>
+              <w:t>Send the merge request to the teacher.</w:t>
+            </w:r>
+          </w:p>
+          <w:p>
+            <w:r>
+              <w:t>Merge request number:</w:t>
+            </w:r>
+          </w:p>
+          <w:p/>
+        </w:tc>
+      </w:tr>
+      <w:tr>
+        <w:tc>
+          <w:tcPr>
             <w:tcW w:w="1555" w:type="dxa"/>
           </w:tcPr>
           <w:p>
@@ -38301,7 +38425,7 @@
             <w:gridSpan w:val="2"/>
           </w:tcPr>
           <w:p>
-            <w:hyperlink r:id="rId121" w:history="1">
+            <w:hyperlink r:id="rId122" w:history="1">
               <w:r>
                 <w:rPr>
                   <w:rStyle w:val="Hyperlink"/>
@@ -38934,8 +39058,8 @@
     <w:p>
       <w:pPr>
         <w:sectPr>
-          <w:headerReference w:type="default" r:id="rId122"/>
-          <w:footerReference w:type="default" r:id="rId123"/>
+          <w:headerReference w:type="default" r:id="rId123"/>
+          <w:footerReference w:type="default" r:id="rId124"/>
           <w:pgSz w:w="11906" w:h="16838" w:code="9"/>
           <w:pgMar w:top="567" w:right="709" w:bottom="851" w:left="709" w:header="567" w:footer="510" w:gutter="0"/>
           <w:cols w:space="708"/>
@@ -38948,7 +39072,7 @@
     <w:p/>
     <w:p/>
     <w:sectPr>
-      <w:headerReference w:type="default" r:id="rId124"/>
+      <w:headerReference w:type="default" r:id="rId125"/>
       <w:pgSz w:w="16838" w:h="11906" w:orient="landscape" w:code="9"/>
       <w:pgMar w:top="851" w:right="851" w:bottom="851" w:left="851" w:header="567" w:footer="510" w:gutter="0"/>
       <w:cols w:space="708"/>
@@ -48445,13 +48569,13 @@
     <w:rsid w:val="003F1D32"/>
     <w:rsid w:val="003F4644"/>
     <w:rsid w:val="00467633"/>
-    <w:rsid w:val="00550F98"/>
     <w:rsid w:val="007D7E58"/>
     <w:rsid w:val="00821C03"/>
     <w:rsid w:val="00A77CE4"/>
     <w:rsid w:val="00A85FE1"/>
     <w:rsid w:val="00BE00C9"/>
     <w:rsid w:val="00C07005"/>
+    <w:rsid w:val="00CF5641"/>
     <w:rsid w:val="00D32924"/>
     <w:rsid w:val="00DE6AFD"/>
     <w:rsid w:val="00E1053A"/>

</xml_diff>